<commit_message>
document updated added design
</commit_message>
<xml_diff>
--- a/Docs/2021-22 Final Report Playing the Turing Game (NAG-21-266).docx
+++ b/Docs/2021-22 Final Report Playing the Turing Game (NAG-21-266).docx
@@ -1,6 +1,6 @@
 
 <file path=word/document.xml><?xml version="1.0" encoding="utf-8"?>
-<w:document xmlns:wpc="http://schemas.microsoft.com/office/word/2010/wordprocessingCanvas" xmlns:cx="http://schemas.microsoft.com/office/drawing/2014/chartex" xmlns:cx1="http://schemas.microsoft.com/office/drawing/2015/9/8/chartex" xmlns:cx2="http://schemas.microsoft.com/office/drawing/2015/10/21/chartex" xmlns:cx3="http://schemas.microsoft.com/office/drawing/2016/5/9/chartex" xmlns:cx4="http://schemas.microsoft.com/office/drawing/2016/5/10/chartex" xmlns:cx5="http://schemas.microsoft.com/office/drawing/2016/5/11/chartex" xmlns:cx6="http://schemas.microsoft.com/office/drawing/2016/5/12/chartex" xmlns:cx7="http://schemas.microsoft.com/office/drawing/2016/5/13/chartex" xmlns:cx8="http://schemas.microsoft.com/office/drawing/2016/5/14/chartex" xmlns:mc="http://schemas.openxmlformats.org/markup-compatibility/2006" xmlns:aink="http://schemas.microsoft.com/office/drawing/2016/ink" xmlns:am3d="http://schemas.microsoft.com/office/drawing/2017/model3d" xmlns:o="urn:schemas-microsoft-com:office:office" xmlns:r="http://schemas.openxmlformats.org/officeDocument/2006/relationships" xmlns:m="http://schemas.openxmlformats.org/officeDocument/2006/math" xmlns:v="urn:schemas-microsoft-com:vml" xmlns:wp14="http://schemas.microsoft.com/office/word/2010/wordprocessingDrawing" xmlns:wp="http://schemas.openxmlformats.org/drawingml/2006/wordprocessingDrawing" xmlns:w10="urn:schemas-microsoft-com:office:word" xmlns:w="http://schemas.openxmlformats.org/wordprocessingml/2006/main" xmlns:w14="http://schemas.microsoft.com/office/word/2010/wordml" xmlns:w15="http://schemas.microsoft.com/office/word/2012/wordml" xmlns:w16cex="http://schemas.microsoft.com/office/word/2018/wordml/cex" xmlns:w16cid="http://schemas.microsoft.com/office/word/2016/wordml/cid" xmlns:w16="http://schemas.microsoft.com/office/word/2018/wordml" xmlns:w16sdtdh="http://schemas.microsoft.com/office/word/2020/wordml/sdtdatahash" xmlns:w16se="http://schemas.microsoft.com/office/word/2015/wordml/symex" xmlns:wpg="http://schemas.microsoft.com/office/word/2010/wordprocessingGroup" xmlns:wpi="http://schemas.microsoft.com/office/word/2010/wordprocessingInk" xmlns:wne="http://schemas.microsoft.com/office/word/2006/wordml" xmlns:wps="http://schemas.microsoft.com/office/word/2010/wordprocessingShape" mc:Ignorable="w14 w15 w16se w16cid w16 w16cex w16sdtdh wp14">
+<w:document xmlns:wpc="http://schemas.microsoft.com/office/word/2010/wordprocessingCanvas" xmlns:cx="http://schemas.microsoft.com/office/drawing/2014/chartex" xmlns:cx1="http://schemas.microsoft.com/office/drawing/2015/9/8/chartex" xmlns:cx2="http://schemas.microsoft.com/office/drawing/2015/10/21/chartex" xmlns:cx3="http://schemas.microsoft.com/office/drawing/2016/5/9/chartex" xmlns:cx4="http://schemas.microsoft.com/office/drawing/2016/5/10/chartex" xmlns:cx5="http://schemas.microsoft.com/office/drawing/2016/5/11/chartex" xmlns:cx6="http://schemas.microsoft.com/office/drawing/2016/5/12/chartex" xmlns:cx7="http://schemas.microsoft.com/office/drawing/2016/5/13/chartex" xmlns:cx8="http://schemas.microsoft.com/office/drawing/2016/5/14/chartex" xmlns:mc="http://schemas.openxmlformats.org/markup-compatibility/2006" xmlns:aink="http://schemas.microsoft.com/office/drawing/2016/ink" xmlns:am3d="http://schemas.microsoft.com/office/drawing/2017/model3d" xmlns:o="urn:schemas-microsoft-com:office:office" xmlns:r="http://schemas.openxmlformats.org/officeDocument/2006/relationships" xmlns:m="http://schemas.openxmlformats.org/officeDocument/2006/math" xmlns:v="urn:schemas-microsoft-com:vml" xmlns:wp14="http://schemas.microsoft.com/office/word/2010/wordprocessingDrawing" xmlns:wp="http://schemas.openxmlformats.org/drawingml/2006/wordprocessingDrawing" xmlns:w10="urn:schemas-microsoft-com:office:word" xmlns:w="http://schemas.openxmlformats.org/wordprocessingml/2006/main" xmlns:w14="http://schemas.microsoft.com/office/word/2010/wordml" xmlns:w15="http://schemas.microsoft.com/office/word/2012/wordml" xmlns:w16cid="http://schemas.microsoft.com/office/word/2016/wordml/cid" xmlns:w16se="http://schemas.microsoft.com/office/word/2015/wordml/symex" xmlns:wpg="http://schemas.microsoft.com/office/word/2010/wordprocessingGroup" xmlns:wpi="http://schemas.microsoft.com/office/word/2010/wordprocessingInk" xmlns:wne="http://schemas.microsoft.com/office/word/2006/wordml" xmlns:wps="http://schemas.microsoft.com/office/word/2010/wordprocessingShape" mc:Ignorable="w14 w15 w16se w16cid wp14">
   <w:body>
     <w:p>
       <w:pPr>
@@ -64,8 +64,13 @@
         <w:pStyle w:val="TitleSubtitle"/>
       </w:pPr>
       <w:r>
-        <w:t>Callum Oliver Thomson Gray</w:t>
-      </w:r>
+        <w:t xml:space="preserve">Callum Oliver Thomson </w:t>
+      </w:r>
+      <w:proofErr w:type="spellStart"/>
+      <w:r>
+        <w:t>Gray</w:t>
+      </w:r>
+      <w:proofErr w:type="spellEnd"/>
     </w:p>
     <w:p>
       <w:pPr>
@@ -77,21 +82,11 @@
       <w:r>
         <w:t xml:space="preserve"> </w:t>
       </w:r>
-      <w:r>
-        <w:fldChar w:fldCharType="begin"/>
-      </w:r>
-      <w:r>
-        <w:instrText xml:space="preserve"> DOCPROPERTY  Words  \* MERGEFORMAT </w:instrText>
-      </w:r>
-      <w:r>
-        <w:fldChar w:fldCharType="separate"/>
-      </w:r>
-      <w:r>
-        <w:t>3138</w:t>
-      </w:r>
-      <w:r>
-        <w:fldChar w:fldCharType="end"/>
-      </w:r>
+      <w:fldSimple w:instr=" DOCPROPERTY  Words  \* MERGEFORMAT ">
+        <w:r>
+          <w:t>3138</w:t>
+        </w:r>
+      </w:fldSimple>
     </w:p>
     <w:p/>
     <w:p/>
@@ -112,7 +107,7 @@
       <w:pPr>
         <w:pStyle w:val="UnnumberedHeading1"/>
       </w:pPr>
-      <w:bookmarkStart w:id="0" w:name="_Toc99546106"/>
+      <w:bookmarkStart w:id="0" w:name="_Toc100602714"/>
       <w:r>
         <w:lastRenderedPageBreak/>
         <w:t>Abstract</w:t>
@@ -396,7 +391,7 @@
             <w:rPr>
               <w:rFonts w:eastAsiaTheme="minorEastAsia"/>
               <w:noProof/>
-              <w:lang w:eastAsia="en-GB"/>
+              <w:lang w:eastAsia="zh-CN"/>
             </w:rPr>
           </w:pPr>
           <w:r>
@@ -408,7 +403,7 @@
           <w:r>
             <w:fldChar w:fldCharType="separate"/>
           </w:r>
-          <w:hyperlink w:anchor="_Toc99546106" w:history="1">
+          <w:hyperlink w:anchor="_Toc100602714" w:history="1">
             <w:r>
               <w:rPr>
                 <w:rStyle w:val="Hyperlink"/>
@@ -435,7 +430,7 @@
                 <w:noProof/>
                 <w:webHidden/>
               </w:rPr>
-              <w:instrText xml:space="preserve"> PAGEREF _Toc99546106 \h </w:instrText>
+              <w:instrText xml:space="preserve"> PAGEREF _Toc100602714 \h </w:instrText>
             </w:r>
             <w:r>
               <w:rPr>
@@ -476,10 +471,10 @@
             <w:rPr>
               <w:rFonts w:eastAsiaTheme="minorEastAsia"/>
               <w:noProof/>
-              <w:lang w:eastAsia="en-GB"/>
+              <w:lang w:eastAsia="zh-CN"/>
             </w:rPr>
           </w:pPr>
-          <w:hyperlink w:anchor="_Toc99546107" w:history="1">
+          <w:hyperlink w:anchor="_Toc100602715" w:history="1">
             <w:r>
               <w:rPr>
                 <w:rStyle w:val="Hyperlink"/>
@@ -491,7 +486,7 @@
               <w:rPr>
                 <w:rFonts w:eastAsiaTheme="minorEastAsia"/>
                 <w:noProof/>
-                <w:lang w:eastAsia="en-GB"/>
+                <w:lang w:eastAsia="zh-CN"/>
               </w:rPr>
               <w:tab/>
             </w:r>
@@ -521,7 +516,7 @@
                 <w:noProof/>
                 <w:webHidden/>
               </w:rPr>
-              <w:instrText xml:space="preserve"> PAGEREF _Toc99546107 \h </w:instrText>
+              <w:instrText xml:space="preserve"> PAGEREF _Toc100602715 \h </w:instrText>
             </w:r>
             <w:r>
               <w:rPr>
@@ -541,7 +536,7 @@
                 <w:noProof/>
                 <w:webHidden/>
               </w:rPr>
-              <w:t>2</w:t>
+              <w:t>3</w:t>
             </w:r>
             <w:r>
               <w:rPr>
@@ -562,10 +557,10 @@
             <w:rPr>
               <w:rFonts w:eastAsiaTheme="minorEastAsia"/>
               <w:noProof/>
-              <w:lang w:eastAsia="en-GB"/>
+              <w:lang w:eastAsia="zh-CN"/>
             </w:rPr>
           </w:pPr>
-          <w:hyperlink w:anchor="_Toc99546108" w:history="1">
+          <w:hyperlink w:anchor="_Toc100602716" w:history="1">
             <w:r>
               <w:rPr>
                 <w:rStyle w:val="Hyperlink"/>
@@ -577,7 +572,7 @@
               <w:rPr>
                 <w:rFonts w:eastAsiaTheme="minorEastAsia"/>
                 <w:noProof/>
-                <w:lang w:eastAsia="en-GB"/>
+                <w:lang w:eastAsia="zh-CN"/>
               </w:rPr>
               <w:tab/>
             </w:r>
@@ -607,7 +602,7 @@
                 <w:noProof/>
                 <w:webHidden/>
               </w:rPr>
-              <w:instrText xml:space="preserve"> PAGEREF _Toc99546108 \h </w:instrText>
+              <w:instrText xml:space="preserve"> PAGEREF _Toc100602716 \h </w:instrText>
             </w:r>
             <w:r>
               <w:rPr>
@@ -627,7 +622,7 @@
                 <w:noProof/>
                 <w:webHidden/>
               </w:rPr>
-              <w:t>2</w:t>
+              <w:t>3</w:t>
             </w:r>
             <w:r>
               <w:rPr>
@@ -648,10 +643,10 @@
             <w:rPr>
               <w:rFonts w:eastAsiaTheme="minorEastAsia"/>
               <w:noProof/>
-              <w:lang w:eastAsia="en-GB"/>
+              <w:lang w:eastAsia="zh-CN"/>
             </w:rPr>
           </w:pPr>
-          <w:hyperlink w:anchor="_Toc99546109" w:history="1">
+          <w:hyperlink w:anchor="_Toc100602717" w:history="1">
             <w:r>
               <w:rPr>
                 <w:rStyle w:val="Hyperlink"/>
@@ -663,7 +658,7 @@
               <w:rPr>
                 <w:rFonts w:eastAsiaTheme="minorEastAsia"/>
                 <w:noProof/>
-                <w:lang w:eastAsia="en-GB"/>
+                <w:lang w:eastAsia="zh-CN"/>
               </w:rPr>
               <w:tab/>
             </w:r>
@@ -693,7 +688,7 @@
                 <w:noProof/>
                 <w:webHidden/>
               </w:rPr>
-              <w:instrText xml:space="preserve"> PAGEREF _Toc99546109 \h </w:instrText>
+              <w:instrText xml:space="preserve"> PAGEREF _Toc100602717 \h </w:instrText>
             </w:r>
             <w:r>
               <w:rPr>
@@ -713,7 +708,7 @@
                 <w:noProof/>
                 <w:webHidden/>
               </w:rPr>
-              <w:t>2</w:t>
+              <w:t>3</w:t>
             </w:r>
             <w:r>
               <w:rPr>
@@ -734,10 +729,10 @@
             <w:rPr>
               <w:rFonts w:eastAsiaTheme="minorEastAsia"/>
               <w:noProof/>
-              <w:lang w:eastAsia="en-GB"/>
+              <w:lang w:eastAsia="zh-CN"/>
             </w:rPr>
           </w:pPr>
-          <w:hyperlink w:anchor="_Toc99546110" w:history="1">
+          <w:hyperlink w:anchor="_Toc100602718" w:history="1">
             <w:r>
               <w:rPr>
                 <w:rStyle w:val="Hyperlink"/>
@@ -749,7 +744,7 @@
               <w:rPr>
                 <w:rFonts w:eastAsiaTheme="minorEastAsia"/>
                 <w:noProof/>
-                <w:lang w:eastAsia="en-GB"/>
+                <w:lang w:eastAsia="zh-CN"/>
               </w:rPr>
               <w:tab/>
             </w:r>
@@ -779,7 +774,7 @@
                 <w:noProof/>
                 <w:webHidden/>
               </w:rPr>
-              <w:instrText xml:space="preserve"> PAGEREF _Toc99546110 \h </w:instrText>
+              <w:instrText xml:space="preserve"> PAGEREF _Toc100602718 \h </w:instrText>
             </w:r>
             <w:r>
               <w:rPr>
@@ -799,7 +794,179 @@
                 <w:noProof/>
                 <w:webHidden/>
               </w:rPr>
-              <w:t>2</w:t>
+              <w:t>3</w:t>
+            </w:r>
+            <w:r>
+              <w:rPr>
+                <w:noProof/>
+                <w:webHidden/>
+              </w:rPr>
+              <w:fldChar w:fldCharType="end"/>
+            </w:r>
+          </w:hyperlink>
+        </w:p>
+        <w:p>
+          <w:pPr>
+            <w:pStyle w:val="TOC3"/>
+            <w:tabs>
+              <w:tab w:val="left" w:pos="1320"/>
+              <w:tab w:val="right" w:leader="dot" w:pos="9016"/>
+            </w:tabs>
+            <w:rPr>
+              <w:rFonts w:eastAsiaTheme="minorEastAsia"/>
+              <w:noProof/>
+              <w:lang w:eastAsia="zh-CN"/>
+            </w:rPr>
+          </w:pPr>
+          <w:hyperlink w:anchor="_Toc100602719" w:history="1">
+            <w:r>
+              <w:rPr>
+                <w:rStyle w:val="Hyperlink"/>
+                <w:noProof/>
+              </w:rPr>
+              <w:t>1.2.2</w:t>
+            </w:r>
+            <w:r>
+              <w:rPr>
+                <w:rFonts w:eastAsiaTheme="minorEastAsia"/>
+                <w:noProof/>
+                <w:lang w:eastAsia="zh-CN"/>
+              </w:rPr>
+              <w:tab/>
+            </w:r>
+            <w:r>
+              <w:rPr>
+                <w:rStyle w:val="Hyperlink"/>
+                <w:noProof/>
+              </w:rPr>
+              <w:t>Objective 2 – design and create an application to act as the server / Teacher’s application</w:t>
+            </w:r>
+            <w:r>
+              <w:rPr>
+                <w:noProof/>
+                <w:webHidden/>
+              </w:rPr>
+              <w:tab/>
+            </w:r>
+            <w:r>
+              <w:rPr>
+                <w:noProof/>
+                <w:webHidden/>
+              </w:rPr>
+              <w:fldChar w:fldCharType="begin"/>
+            </w:r>
+            <w:r>
+              <w:rPr>
+                <w:noProof/>
+                <w:webHidden/>
+              </w:rPr>
+              <w:instrText xml:space="preserve"> PAGEREF _Toc100602719 \h </w:instrText>
+            </w:r>
+            <w:r>
+              <w:rPr>
+                <w:noProof/>
+                <w:webHidden/>
+              </w:rPr>
+            </w:r>
+            <w:r>
+              <w:rPr>
+                <w:noProof/>
+                <w:webHidden/>
+              </w:rPr>
+              <w:fldChar w:fldCharType="separate"/>
+            </w:r>
+            <w:r>
+              <w:rPr>
+                <w:noProof/>
+                <w:webHidden/>
+              </w:rPr>
+              <w:t>3</w:t>
+            </w:r>
+            <w:r>
+              <w:rPr>
+                <w:noProof/>
+                <w:webHidden/>
+              </w:rPr>
+              <w:fldChar w:fldCharType="end"/>
+            </w:r>
+          </w:hyperlink>
+        </w:p>
+        <w:p>
+          <w:pPr>
+            <w:pStyle w:val="TOC3"/>
+            <w:tabs>
+              <w:tab w:val="left" w:pos="1320"/>
+              <w:tab w:val="right" w:leader="dot" w:pos="9016"/>
+            </w:tabs>
+            <w:rPr>
+              <w:rFonts w:eastAsiaTheme="minorEastAsia"/>
+              <w:noProof/>
+              <w:lang w:eastAsia="zh-CN"/>
+            </w:rPr>
+          </w:pPr>
+          <w:hyperlink w:anchor="_Toc100602720" w:history="1">
+            <w:r>
+              <w:rPr>
+                <w:rStyle w:val="Hyperlink"/>
+                <w:noProof/>
+              </w:rPr>
+              <w:t>1.2.3</w:t>
+            </w:r>
+            <w:r>
+              <w:rPr>
+                <w:rFonts w:eastAsiaTheme="minorEastAsia"/>
+                <w:noProof/>
+                <w:lang w:eastAsia="zh-CN"/>
+              </w:rPr>
+              <w:tab/>
+            </w:r>
+            <w:r>
+              <w:rPr>
+                <w:rStyle w:val="Hyperlink"/>
+                <w:noProof/>
+              </w:rPr>
+              <w:t>Objective 3 - design and create an application that can host a chatbot to act as the AI in the Turing game scenario</w:t>
+            </w:r>
+            <w:r>
+              <w:rPr>
+                <w:noProof/>
+                <w:webHidden/>
+              </w:rPr>
+              <w:tab/>
+            </w:r>
+            <w:r>
+              <w:rPr>
+                <w:noProof/>
+                <w:webHidden/>
+              </w:rPr>
+              <w:fldChar w:fldCharType="begin"/>
+            </w:r>
+            <w:r>
+              <w:rPr>
+                <w:noProof/>
+                <w:webHidden/>
+              </w:rPr>
+              <w:instrText xml:space="preserve"> PAGEREF _Toc100602720 \h </w:instrText>
+            </w:r>
+            <w:r>
+              <w:rPr>
+                <w:noProof/>
+                <w:webHidden/>
+              </w:rPr>
+            </w:r>
+            <w:r>
+              <w:rPr>
+                <w:noProof/>
+                <w:webHidden/>
+              </w:rPr>
+              <w:fldChar w:fldCharType="separate"/>
+            </w:r>
+            <w:r>
+              <w:rPr>
+                <w:noProof/>
+                <w:webHidden/>
+              </w:rPr>
+              <w:t>4</w:t>
             </w:r>
             <w:r>
               <w:rPr>
@@ -820,10 +987,10 @@
             <w:rPr>
               <w:rFonts w:eastAsiaTheme="minorEastAsia"/>
               <w:noProof/>
-              <w:lang w:eastAsia="en-GB"/>
+              <w:lang w:eastAsia="zh-CN"/>
             </w:rPr>
           </w:pPr>
-          <w:hyperlink w:anchor="_Toc99546111" w:history="1">
+          <w:hyperlink w:anchor="_Toc100602721" w:history="1">
             <w:r>
               <w:rPr>
                 <w:rStyle w:val="Hyperlink"/>
@@ -835,7 +1002,7 @@
               <w:rPr>
                 <w:rFonts w:eastAsiaTheme="minorEastAsia"/>
                 <w:noProof/>
-                <w:lang w:eastAsia="en-GB"/>
+                <w:lang w:eastAsia="zh-CN"/>
               </w:rPr>
               <w:tab/>
             </w:r>
@@ -844,7 +1011,7 @@
                 <w:rStyle w:val="Hyperlink"/>
                 <w:noProof/>
               </w:rPr>
-              <w:t>Research question</w:t>
+              <w:t>Report Structure</w:t>
             </w:r>
             <w:r>
               <w:rPr>
@@ -865,7 +1032,7 @@
                 <w:noProof/>
                 <w:webHidden/>
               </w:rPr>
-              <w:instrText xml:space="preserve"> PAGEREF _Toc99546111 \h </w:instrText>
+              <w:instrText xml:space="preserve"> PAGEREF _Toc100602721 \h </w:instrText>
             </w:r>
             <w:r>
               <w:rPr>
@@ -885,7 +1052,7 @@
                 <w:noProof/>
                 <w:webHidden/>
               </w:rPr>
-              <w:t>2</w:t>
+              <w:t>4</w:t>
             </w:r>
             <w:r>
               <w:rPr>
@@ -906,10 +1073,10 @@
             <w:rPr>
               <w:rFonts w:eastAsiaTheme="minorEastAsia"/>
               <w:noProof/>
-              <w:lang w:eastAsia="en-GB"/>
+              <w:lang w:eastAsia="zh-CN"/>
             </w:rPr>
           </w:pPr>
-          <w:hyperlink w:anchor="_Toc99546112" w:history="1">
+          <w:hyperlink w:anchor="_Toc100602722" w:history="1">
             <w:r>
               <w:rPr>
                 <w:rStyle w:val="Hyperlink"/>
@@ -921,7 +1088,7 @@
               <w:rPr>
                 <w:rFonts w:eastAsiaTheme="minorEastAsia"/>
                 <w:noProof/>
-                <w:lang w:eastAsia="en-GB"/>
+                <w:lang w:eastAsia="zh-CN"/>
               </w:rPr>
               <w:tab/>
             </w:r>
@@ -951,7 +1118,7 @@
                 <w:noProof/>
                 <w:webHidden/>
               </w:rPr>
-              <w:instrText xml:space="preserve"> PAGEREF _Toc99546112 \h </w:instrText>
+              <w:instrText xml:space="preserve"> PAGEREF _Toc100602722 \h </w:instrText>
             </w:r>
             <w:r>
               <w:rPr>
@@ -971,7 +1138,7 @@
                 <w:noProof/>
                 <w:webHidden/>
               </w:rPr>
-              <w:t>3</w:t>
+              <w:t>5</w:t>
             </w:r>
             <w:r>
               <w:rPr>
@@ -992,10 +1159,10 @@
             <w:rPr>
               <w:rFonts w:eastAsiaTheme="minorEastAsia"/>
               <w:noProof/>
-              <w:lang w:eastAsia="en-GB"/>
+              <w:lang w:eastAsia="zh-CN"/>
             </w:rPr>
           </w:pPr>
-          <w:hyperlink w:anchor="_Toc99546113" w:history="1">
+          <w:hyperlink w:anchor="_Toc100602723" w:history="1">
             <w:r>
               <w:rPr>
                 <w:rStyle w:val="Hyperlink"/>
@@ -1007,7 +1174,7 @@
               <w:rPr>
                 <w:rFonts w:eastAsiaTheme="minorEastAsia"/>
                 <w:noProof/>
-                <w:lang w:eastAsia="en-GB"/>
+                <w:lang w:eastAsia="zh-CN"/>
               </w:rPr>
               <w:tab/>
             </w:r>
@@ -1037,7 +1204,7 @@
                 <w:noProof/>
                 <w:webHidden/>
               </w:rPr>
-              <w:instrText xml:space="preserve"> PAGEREF _Toc99546113 \h </w:instrText>
+              <w:instrText xml:space="preserve"> PAGEREF _Toc100602723 \h </w:instrText>
             </w:r>
             <w:r>
               <w:rPr>
@@ -1057,7 +1224,7 @@
                 <w:noProof/>
                 <w:webHidden/>
               </w:rPr>
-              <w:t>4</w:t>
+              <w:t>6</w:t>
             </w:r>
             <w:r>
               <w:rPr>
@@ -1078,10 +1245,10 @@
             <w:rPr>
               <w:rFonts w:eastAsiaTheme="minorEastAsia"/>
               <w:noProof/>
-              <w:lang w:eastAsia="en-GB"/>
+              <w:lang w:eastAsia="zh-CN"/>
             </w:rPr>
           </w:pPr>
-          <w:hyperlink w:anchor="_Toc99546114" w:history="1">
+          <w:hyperlink w:anchor="_Toc100602724" w:history="1">
             <w:r>
               <w:rPr>
                 <w:rStyle w:val="Hyperlink"/>
@@ -1093,7 +1260,7 @@
               <w:rPr>
                 <w:rFonts w:eastAsiaTheme="minorEastAsia"/>
                 <w:noProof/>
-                <w:lang w:eastAsia="en-GB"/>
+                <w:lang w:eastAsia="zh-CN"/>
               </w:rPr>
               <w:tab/>
             </w:r>
@@ -1123,7 +1290,7 @@
                 <w:noProof/>
                 <w:webHidden/>
               </w:rPr>
-              <w:instrText xml:space="preserve"> PAGEREF _Toc99546114 \h </w:instrText>
+              <w:instrText xml:space="preserve"> PAGEREF _Toc100602724 \h </w:instrText>
             </w:r>
             <w:r>
               <w:rPr>
@@ -1143,7 +1310,7 @@
                 <w:noProof/>
                 <w:webHidden/>
               </w:rPr>
-              <w:t>4</w:t>
+              <w:t>6</w:t>
             </w:r>
             <w:r>
               <w:rPr>
@@ -1164,10 +1331,10 @@
             <w:rPr>
               <w:rFonts w:eastAsiaTheme="minorEastAsia"/>
               <w:noProof/>
-              <w:lang w:eastAsia="en-GB"/>
+              <w:lang w:eastAsia="zh-CN"/>
             </w:rPr>
           </w:pPr>
-          <w:hyperlink w:anchor="_Toc99546115" w:history="1">
+          <w:hyperlink w:anchor="_Toc100602725" w:history="1">
             <w:r>
               <w:rPr>
                 <w:rStyle w:val="Hyperlink"/>
@@ -1179,7 +1346,7 @@
               <w:rPr>
                 <w:rFonts w:eastAsiaTheme="minorEastAsia"/>
                 <w:noProof/>
-                <w:lang w:eastAsia="en-GB"/>
+                <w:lang w:eastAsia="zh-CN"/>
               </w:rPr>
               <w:tab/>
             </w:r>
@@ -1209,7 +1376,7 @@
                 <w:noProof/>
                 <w:webHidden/>
               </w:rPr>
-              <w:instrText xml:space="preserve"> PAGEREF _Toc99546115 \h </w:instrText>
+              <w:instrText xml:space="preserve"> PAGEREF _Toc100602725 \h </w:instrText>
             </w:r>
             <w:r>
               <w:rPr>
@@ -1229,7 +1396,7 @@
                 <w:noProof/>
                 <w:webHidden/>
               </w:rPr>
-              <w:t>4</w:t>
+              <w:t>6</w:t>
             </w:r>
             <w:r>
               <w:rPr>
@@ -1250,10 +1417,10 @@
             <w:rPr>
               <w:rFonts w:eastAsiaTheme="minorEastAsia"/>
               <w:noProof/>
-              <w:lang w:eastAsia="en-GB"/>
+              <w:lang w:eastAsia="zh-CN"/>
             </w:rPr>
           </w:pPr>
-          <w:hyperlink w:anchor="_Toc99546116" w:history="1">
+          <w:hyperlink w:anchor="_Toc100602726" w:history="1">
             <w:r>
               <w:rPr>
                 <w:rStyle w:val="Hyperlink"/>
@@ -1265,7 +1432,7 @@
               <w:rPr>
                 <w:rFonts w:eastAsiaTheme="minorEastAsia"/>
                 <w:noProof/>
-                <w:lang w:eastAsia="en-GB"/>
+                <w:lang w:eastAsia="zh-CN"/>
               </w:rPr>
               <w:tab/>
             </w:r>
@@ -1295,7 +1462,7 @@
                 <w:noProof/>
                 <w:webHidden/>
               </w:rPr>
-              <w:instrText xml:space="preserve"> PAGEREF _Toc99546116 \h </w:instrText>
+              <w:instrText xml:space="preserve"> PAGEREF _Toc100602726 \h </w:instrText>
             </w:r>
             <w:r>
               <w:rPr>
@@ -1315,7 +1482,7 @@
                 <w:noProof/>
                 <w:webHidden/>
               </w:rPr>
-              <w:t>4</w:t>
+              <w:t>6</w:t>
             </w:r>
             <w:r>
               <w:rPr>
@@ -1336,10 +1503,10 @@
             <w:rPr>
               <w:rFonts w:eastAsiaTheme="minorEastAsia"/>
               <w:noProof/>
-              <w:lang w:eastAsia="en-GB"/>
+              <w:lang w:eastAsia="zh-CN"/>
             </w:rPr>
           </w:pPr>
-          <w:hyperlink w:anchor="_Toc99546117" w:history="1">
+          <w:hyperlink w:anchor="_Toc100602727" w:history="1">
             <w:r>
               <w:rPr>
                 <w:rStyle w:val="Hyperlink"/>
@@ -1351,7 +1518,7 @@
               <w:rPr>
                 <w:rFonts w:eastAsiaTheme="minorEastAsia"/>
                 <w:noProof/>
-                <w:lang w:eastAsia="en-GB"/>
+                <w:lang w:eastAsia="zh-CN"/>
               </w:rPr>
               <w:tab/>
             </w:r>
@@ -1381,7 +1548,7 @@
                 <w:noProof/>
                 <w:webHidden/>
               </w:rPr>
-              <w:instrText xml:space="preserve"> PAGEREF _Toc99546117 \h </w:instrText>
+              <w:instrText xml:space="preserve"> PAGEREF _Toc100602727 \h </w:instrText>
             </w:r>
             <w:r>
               <w:rPr>
@@ -1401,7 +1568,7 @@
                 <w:noProof/>
                 <w:webHidden/>
               </w:rPr>
-              <w:t>4</w:t>
+              <w:t>6</w:t>
             </w:r>
             <w:r>
               <w:rPr>
@@ -1422,10 +1589,10 @@
             <w:rPr>
               <w:rFonts w:eastAsiaTheme="minorEastAsia"/>
               <w:noProof/>
-              <w:lang w:eastAsia="en-GB"/>
+              <w:lang w:eastAsia="zh-CN"/>
             </w:rPr>
           </w:pPr>
-          <w:hyperlink w:anchor="_Toc99546118" w:history="1">
+          <w:hyperlink w:anchor="_Toc100602728" w:history="1">
             <w:r>
               <w:rPr>
                 <w:rStyle w:val="Hyperlink"/>
@@ -1437,7 +1604,7 @@
               <w:rPr>
                 <w:rFonts w:eastAsiaTheme="minorEastAsia"/>
                 <w:noProof/>
-                <w:lang w:eastAsia="en-GB"/>
+                <w:lang w:eastAsia="zh-CN"/>
               </w:rPr>
               <w:tab/>
             </w:r>
@@ -1446,7 +1613,7 @@
                 <w:rStyle w:val="Hyperlink"/>
                 <w:noProof/>
               </w:rPr>
-              <w:t>Performance Levels</w:t>
+              <w:t>Data Structures/Elements</w:t>
             </w:r>
             <w:r>
               <w:rPr>
@@ -1467,7 +1634,7 @@
                 <w:noProof/>
                 <w:webHidden/>
               </w:rPr>
-              <w:instrText xml:space="preserve"> PAGEREF _Toc99546118 \h </w:instrText>
+              <w:instrText xml:space="preserve"> PAGEREF _Toc100602728 \h </w:instrText>
             </w:r>
             <w:r>
               <w:rPr>
@@ -1487,7 +1654,7 @@
                 <w:noProof/>
                 <w:webHidden/>
               </w:rPr>
-              <w:t>4</w:t>
+              <w:t>7</w:t>
             </w:r>
             <w:r>
               <w:rPr>
@@ -1508,10 +1675,10 @@
             <w:rPr>
               <w:rFonts w:eastAsiaTheme="minorEastAsia"/>
               <w:noProof/>
-              <w:lang w:eastAsia="en-GB"/>
+              <w:lang w:eastAsia="zh-CN"/>
             </w:rPr>
           </w:pPr>
-          <w:hyperlink w:anchor="_Toc99546119" w:history="1">
+          <w:hyperlink w:anchor="_Toc100602729" w:history="1">
             <w:r>
               <w:rPr>
                 <w:rStyle w:val="Hyperlink"/>
@@ -1523,7 +1690,7 @@
               <w:rPr>
                 <w:rFonts w:eastAsiaTheme="minorEastAsia"/>
                 <w:noProof/>
-                <w:lang w:eastAsia="en-GB"/>
+                <w:lang w:eastAsia="zh-CN"/>
               </w:rPr>
               <w:tab/>
             </w:r>
@@ -1532,7 +1699,7 @@
                 <w:rStyle w:val="Hyperlink"/>
                 <w:noProof/>
               </w:rPr>
-              <w:t>Data Structures/Elements</w:t>
+              <w:t>Safety</w:t>
             </w:r>
             <w:r>
               <w:rPr>
@@ -1553,7 +1720,7 @@
                 <w:noProof/>
                 <w:webHidden/>
               </w:rPr>
-              <w:instrText xml:space="preserve"> PAGEREF _Toc99546119 \h </w:instrText>
+              <w:instrText xml:space="preserve"> PAGEREF _Toc100602729 \h </w:instrText>
             </w:r>
             <w:r>
               <w:rPr>
@@ -1573,7 +1740,7 @@
                 <w:noProof/>
                 <w:webHidden/>
               </w:rPr>
-              <w:t>4</w:t>
+              <w:t>7</w:t>
             </w:r>
             <w:r>
               <w:rPr>
@@ -1594,10 +1761,10 @@
             <w:rPr>
               <w:rFonts w:eastAsiaTheme="minorEastAsia"/>
               <w:noProof/>
-              <w:lang w:eastAsia="en-GB"/>
+              <w:lang w:eastAsia="zh-CN"/>
             </w:rPr>
           </w:pPr>
-          <w:hyperlink w:anchor="_Toc99546120" w:history="1">
+          <w:hyperlink w:anchor="_Toc100602730" w:history="1">
             <w:r>
               <w:rPr>
                 <w:rStyle w:val="Hyperlink"/>
@@ -1609,7 +1776,7 @@
               <w:rPr>
                 <w:rFonts w:eastAsiaTheme="minorEastAsia"/>
                 <w:noProof/>
-                <w:lang w:eastAsia="en-GB"/>
+                <w:lang w:eastAsia="zh-CN"/>
               </w:rPr>
               <w:tab/>
             </w:r>
@@ -1618,7 +1785,7 @@
                 <w:rStyle w:val="Hyperlink"/>
                 <w:noProof/>
               </w:rPr>
-              <w:t>Safety</w:t>
+              <w:t>Reliability</w:t>
             </w:r>
             <w:r>
               <w:rPr>
@@ -1639,7 +1806,7 @@
                 <w:noProof/>
                 <w:webHidden/>
               </w:rPr>
-              <w:instrText xml:space="preserve"> PAGEREF _Toc99546120 \h </w:instrText>
+              <w:instrText xml:space="preserve"> PAGEREF _Toc100602730 \h </w:instrText>
             </w:r>
             <w:r>
               <w:rPr>
@@ -1659,7 +1826,7 @@
                 <w:noProof/>
                 <w:webHidden/>
               </w:rPr>
-              <w:t>4</w:t>
+              <w:t>7</w:t>
             </w:r>
             <w:r>
               <w:rPr>
@@ -1680,10 +1847,10 @@
             <w:rPr>
               <w:rFonts w:eastAsiaTheme="minorEastAsia"/>
               <w:noProof/>
-              <w:lang w:eastAsia="en-GB"/>
+              <w:lang w:eastAsia="zh-CN"/>
             </w:rPr>
           </w:pPr>
-          <w:hyperlink w:anchor="_Toc99546121" w:history="1">
+          <w:hyperlink w:anchor="_Toc100602731" w:history="1">
             <w:r>
               <w:rPr>
                 <w:rStyle w:val="Hyperlink"/>
@@ -1695,7 +1862,7 @@
               <w:rPr>
                 <w:rFonts w:eastAsiaTheme="minorEastAsia"/>
                 <w:noProof/>
-                <w:lang w:eastAsia="en-GB"/>
+                <w:lang w:eastAsia="zh-CN"/>
               </w:rPr>
               <w:tab/>
             </w:r>
@@ -1704,7 +1871,7 @@
                 <w:rStyle w:val="Hyperlink"/>
                 <w:noProof/>
               </w:rPr>
-              <w:t>Reliability</w:t>
+              <w:t>Security/Privacy</w:t>
             </w:r>
             <w:r>
               <w:rPr>
@@ -1725,7 +1892,7 @@
                 <w:noProof/>
                 <w:webHidden/>
               </w:rPr>
-              <w:instrText xml:space="preserve"> PAGEREF _Toc99546121 \h </w:instrText>
+              <w:instrText xml:space="preserve"> PAGEREF _Toc100602731 \h </w:instrText>
             </w:r>
             <w:r>
               <w:rPr>
@@ -1745,7 +1912,7 @@
                 <w:noProof/>
                 <w:webHidden/>
               </w:rPr>
-              <w:t>4</w:t>
+              <w:t>7</w:t>
             </w:r>
             <w:r>
               <w:rPr>
@@ -1766,10 +1933,10 @@
             <w:rPr>
               <w:rFonts w:eastAsiaTheme="minorEastAsia"/>
               <w:noProof/>
-              <w:lang w:eastAsia="en-GB"/>
+              <w:lang w:eastAsia="zh-CN"/>
             </w:rPr>
           </w:pPr>
-          <w:hyperlink w:anchor="_Toc99546122" w:history="1">
+          <w:hyperlink w:anchor="_Toc100602732" w:history="1">
             <w:r>
               <w:rPr>
                 <w:rStyle w:val="Hyperlink"/>
@@ -1781,7 +1948,7 @@
               <w:rPr>
                 <w:rFonts w:eastAsiaTheme="minorEastAsia"/>
                 <w:noProof/>
-                <w:lang w:eastAsia="en-GB"/>
+                <w:lang w:eastAsia="zh-CN"/>
               </w:rPr>
               <w:tab/>
             </w:r>
@@ -1790,7 +1957,7 @@
                 <w:rStyle w:val="Hyperlink"/>
                 <w:noProof/>
               </w:rPr>
-              <w:t>Security/Privacy</w:t>
+              <w:t>Quality</w:t>
             </w:r>
             <w:r>
               <w:rPr>
@@ -1811,7 +1978,7 @@
                 <w:noProof/>
                 <w:webHidden/>
               </w:rPr>
-              <w:instrText xml:space="preserve"> PAGEREF _Toc99546122 \h </w:instrText>
+              <w:instrText xml:space="preserve"> PAGEREF _Toc100602732 \h </w:instrText>
             </w:r>
             <w:r>
               <w:rPr>
@@ -1831,7 +1998,7 @@
                 <w:noProof/>
                 <w:webHidden/>
               </w:rPr>
-              <w:t>4</w:t>
+              <w:t>7</w:t>
             </w:r>
             <w:r>
               <w:rPr>
@@ -1852,10 +2019,10 @@
             <w:rPr>
               <w:rFonts w:eastAsiaTheme="minorEastAsia"/>
               <w:noProof/>
-              <w:lang w:eastAsia="en-GB"/>
+              <w:lang w:eastAsia="zh-CN"/>
             </w:rPr>
           </w:pPr>
-          <w:hyperlink w:anchor="_Toc99546123" w:history="1">
+          <w:hyperlink w:anchor="_Toc100602733" w:history="1">
             <w:r>
               <w:rPr>
                 <w:rStyle w:val="Hyperlink"/>
@@ -1867,7 +2034,7 @@
               <w:rPr>
                 <w:rFonts w:eastAsiaTheme="minorEastAsia"/>
                 <w:noProof/>
-                <w:lang w:eastAsia="en-GB"/>
+                <w:lang w:eastAsia="zh-CN"/>
               </w:rPr>
               <w:tab/>
             </w:r>
@@ -1876,7 +2043,7 @@
                 <w:rStyle w:val="Hyperlink"/>
                 <w:noProof/>
               </w:rPr>
-              <w:t>Quality</w:t>
+              <w:t>Constraints and Limitations</w:t>
             </w:r>
             <w:r>
               <w:rPr>
@@ -1897,7 +2064,7 @@
                 <w:noProof/>
                 <w:webHidden/>
               </w:rPr>
-              <w:instrText xml:space="preserve"> PAGEREF _Toc99546123 \h </w:instrText>
+              <w:instrText xml:space="preserve"> PAGEREF _Toc100602733 \h </w:instrText>
             </w:r>
             <w:r>
               <w:rPr>
@@ -1917,7 +2084,7 @@
                 <w:noProof/>
                 <w:webHidden/>
               </w:rPr>
-              <w:t>4</w:t>
+              <w:t>7</w:t>
             </w:r>
             <w:r>
               <w:rPr>
@@ -1938,10 +2105,10 @@
             <w:rPr>
               <w:rFonts w:eastAsiaTheme="minorEastAsia"/>
               <w:noProof/>
-              <w:lang w:eastAsia="en-GB"/>
+              <w:lang w:eastAsia="zh-CN"/>
             </w:rPr>
           </w:pPr>
-          <w:hyperlink w:anchor="_Toc99546124" w:history="1">
+          <w:hyperlink w:anchor="_Toc100602734" w:history="1">
             <w:r>
               <w:rPr>
                 <w:rStyle w:val="Hyperlink"/>
@@ -1953,7 +2120,7 @@
               <w:rPr>
                 <w:rFonts w:eastAsiaTheme="minorEastAsia"/>
                 <w:noProof/>
-                <w:lang w:eastAsia="en-GB"/>
+                <w:lang w:eastAsia="zh-CN"/>
               </w:rPr>
               <w:tab/>
             </w:r>
@@ -1962,7 +2129,7 @@
                 <w:rStyle w:val="Hyperlink"/>
                 <w:noProof/>
               </w:rPr>
-              <w:t>Constraints and Limitations</w:t>
+              <w:t>Performance requirements</w:t>
             </w:r>
             <w:r>
               <w:rPr>
@@ -1983,7 +2150,7 @@
                 <w:noProof/>
                 <w:webHidden/>
               </w:rPr>
-              <w:instrText xml:space="preserve"> PAGEREF _Toc99546124 \h </w:instrText>
+              <w:instrText xml:space="preserve"> PAGEREF _Toc100602734 \h </w:instrText>
             </w:r>
             <w:r>
               <w:rPr>
@@ -2003,7 +2170,179 @@
                 <w:noProof/>
                 <w:webHidden/>
               </w:rPr>
+              <w:t>7</w:t>
+            </w:r>
+            <w:r>
+              <w:rPr>
+                <w:noProof/>
+                <w:webHidden/>
+              </w:rPr>
+              <w:fldChar w:fldCharType="end"/>
+            </w:r>
+          </w:hyperlink>
+        </w:p>
+        <w:p>
+          <w:pPr>
+            <w:pStyle w:val="TOC1"/>
+            <w:tabs>
+              <w:tab w:val="left" w:pos="440"/>
+              <w:tab w:val="right" w:leader="dot" w:pos="9016"/>
+            </w:tabs>
+            <w:rPr>
+              <w:rFonts w:eastAsiaTheme="minorEastAsia"/>
+              <w:noProof/>
+              <w:lang w:eastAsia="zh-CN"/>
+            </w:rPr>
+          </w:pPr>
+          <w:hyperlink w:anchor="_Toc100602735" w:history="1">
+            <w:r>
+              <w:rPr>
+                <w:rStyle w:val="Hyperlink"/>
+                <w:noProof/>
+              </w:rPr>
               <w:t>4</w:t>
+            </w:r>
+            <w:r>
+              <w:rPr>
+                <w:rFonts w:eastAsiaTheme="minorEastAsia"/>
+                <w:noProof/>
+                <w:lang w:eastAsia="zh-CN"/>
+              </w:rPr>
+              <w:tab/>
+            </w:r>
+            <w:r>
+              <w:rPr>
+                <w:rStyle w:val="Hyperlink"/>
+                <w:noProof/>
+              </w:rPr>
+              <w:t>Design</w:t>
+            </w:r>
+            <w:r>
+              <w:rPr>
+                <w:noProof/>
+                <w:webHidden/>
+              </w:rPr>
+              <w:tab/>
+            </w:r>
+            <w:r>
+              <w:rPr>
+                <w:noProof/>
+                <w:webHidden/>
+              </w:rPr>
+              <w:fldChar w:fldCharType="begin"/>
+            </w:r>
+            <w:r>
+              <w:rPr>
+                <w:noProof/>
+                <w:webHidden/>
+              </w:rPr>
+              <w:instrText xml:space="preserve"> PAGEREF _Toc100602735 \h </w:instrText>
+            </w:r>
+            <w:r>
+              <w:rPr>
+                <w:noProof/>
+                <w:webHidden/>
+              </w:rPr>
+            </w:r>
+            <w:r>
+              <w:rPr>
+                <w:noProof/>
+                <w:webHidden/>
+              </w:rPr>
+              <w:fldChar w:fldCharType="separate"/>
+            </w:r>
+            <w:r>
+              <w:rPr>
+                <w:noProof/>
+                <w:webHidden/>
+              </w:rPr>
+              <w:t>8</w:t>
+            </w:r>
+            <w:r>
+              <w:rPr>
+                <w:noProof/>
+                <w:webHidden/>
+              </w:rPr>
+              <w:fldChar w:fldCharType="end"/>
+            </w:r>
+          </w:hyperlink>
+        </w:p>
+        <w:p>
+          <w:pPr>
+            <w:pStyle w:val="TOC2"/>
+            <w:tabs>
+              <w:tab w:val="left" w:pos="880"/>
+              <w:tab w:val="right" w:leader="dot" w:pos="9016"/>
+            </w:tabs>
+            <w:rPr>
+              <w:rFonts w:eastAsiaTheme="minorEastAsia"/>
+              <w:noProof/>
+              <w:lang w:eastAsia="zh-CN"/>
+            </w:rPr>
+          </w:pPr>
+          <w:hyperlink w:anchor="_Toc100602736" w:history="1">
+            <w:r>
+              <w:rPr>
+                <w:rStyle w:val="Hyperlink"/>
+                <w:noProof/>
+              </w:rPr>
+              <w:t>4.1</w:t>
+            </w:r>
+            <w:r>
+              <w:rPr>
+                <w:rFonts w:eastAsiaTheme="minorEastAsia"/>
+                <w:noProof/>
+                <w:lang w:eastAsia="zh-CN"/>
+              </w:rPr>
+              <w:tab/>
+            </w:r>
+            <w:r>
+              <w:rPr>
+                <w:rStyle w:val="Hyperlink"/>
+                <w:noProof/>
+              </w:rPr>
+              <w:t>Software design</w:t>
+            </w:r>
+            <w:r>
+              <w:rPr>
+                <w:noProof/>
+                <w:webHidden/>
+              </w:rPr>
+              <w:tab/>
+            </w:r>
+            <w:r>
+              <w:rPr>
+                <w:noProof/>
+                <w:webHidden/>
+              </w:rPr>
+              <w:fldChar w:fldCharType="begin"/>
+            </w:r>
+            <w:r>
+              <w:rPr>
+                <w:noProof/>
+                <w:webHidden/>
+              </w:rPr>
+              <w:instrText xml:space="preserve"> PAGEREF _Toc100602736 \h </w:instrText>
+            </w:r>
+            <w:r>
+              <w:rPr>
+                <w:noProof/>
+                <w:webHidden/>
+              </w:rPr>
+            </w:r>
+            <w:r>
+              <w:rPr>
+                <w:noProof/>
+                <w:webHidden/>
+              </w:rPr>
+              <w:fldChar w:fldCharType="separate"/>
+            </w:r>
+            <w:r>
+              <w:rPr>
+                <w:noProof/>
+                <w:webHidden/>
+              </w:rPr>
+              <w:t>8</w:t>
             </w:r>
             <w:r>
               <w:rPr>
@@ -2024,22 +2363,22 @@
             <w:rPr>
               <w:rFonts w:eastAsiaTheme="minorEastAsia"/>
               <w:noProof/>
-              <w:lang w:eastAsia="en-GB"/>
+              <w:lang w:eastAsia="zh-CN"/>
             </w:rPr>
           </w:pPr>
-          <w:hyperlink w:anchor="_Toc99546125" w:history="1">
+          <w:hyperlink w:anchor="_Toc100602737" w:history="1">
             <w:r>
               <w:rPr>
                 <w:rStyle w:val="Hyperlink"/>
                 <w:noProof/>
               </w:rPr>
-              <w:t>3.2.10</w:t>
+              <w:t>4.1.1</w:t>
             </w:r>
             <w:r>
               <w:rPr>
                 <w:rFonts w:eastAsiaTheme="minorEastAsia"/>
                 <w:noProof/>
-                <w:lang w:eastAsia="en-GB"/>
+                <w:lang w:eastAsia="zh-CN"/>
               </w:rPr>
               <w:tab/>
             </w:r>
@@ -2048,7 +2387,7 @@
                 <w:rStyle w:val="Hyperlink"/>
                 <w:noProof/>
               </w:rPr>
-              <w:t>Performance requirements</w:t>
+              <w:t>Client application Design</w:t>
             </w:r>
             <w:r>
               <w:rPr>
@@ -2069,7 +2408,7 @@
                 <w:noProof/>
                 <w:webHidden/>
               </w:rPr>
-              <w:instrText xml:space="preserve"> PAGEREF _Toc99546125 \h </w:instrText>
+              <w:instrText xml:space="preserve"> PAGEREF _Toc100602737 \h </w:instrText>
             </w:r>
             <w:r>
               <w:rPr>
@@ -2089,7 +2428,7 @@
                 <w:noProof/>
                 <w:webHidden/>
               </w:rPr>
-              <w:t>4</w:t>
+              <w:t>8</w:t>
             </w:r>
             <w:r>
               <w:rPr>
@@ -2110,22 +2449,22 @@
             <w:rPr>
               <w:rFonts w:eastAsiaTheme="minorEastAsia"/>
               <w:noProof/>
-              <w:lang w:eastAsia="en-GB"/>
+              <w:lang w:eastAsia="zh-CN"/>
             </w:rPr>
           </w:pPr>
-          <w:hyperlink w:anchor="_Toc99546126" w:history="1">
+          <w:hyperlink w:anchor="_Toc100602738" w:history="1">
             <w:r>
               <w:rPr>
                 <w:rStyle w:val="Hyperlink"/>
                 <w:noProof/>
               </w:rPr>
-              <w:t>3.3</w:t>
+              <w:t>4.2</w:t>
             </w:r>
             <w:r>
               <w:rPr>
                 <w:rFonts w:eastAsiaTheme="minorEastAsia"/>
                 <w:noProof/>
-                <w:lang w:eastAsia="en-GB"/>
+                <w:lang w:eastAsia="zh-CN"/>
               </w:rPr>
               <w:tab/>
             </w:r>
@@ -2134,6 +2473,92 @@
                 <w:rStyle w:val="Hyperlink"/>
                 <w:noProof/>
               </w:rPr>
+              <w:t>Image design</w:t>
+            </w:r>
+            <w:r>
+              <w:rPr>
+                <w:noProof/>
+                <w:webHidden/>
+              </w:rPr>
+              <w:tab/>
+            </w:r>
+            <w:r>
+              <w:rPr>
+                <w:noProof/>
+                <w:webHidden/>
+              </w:rPr>
+              <w:fldChar w:fldCharType="begin"/>
+            </w:r>
+            <w:r>
+              <w:rPr>
+                <w:noProof/>
+                <w:webHidden/>
+              </w:rPr>
+              <w:instrText xml:space="preserve"> PAGEREF _Toc100602738 \h </w:instrText>
+            </w:r>
+            <w:r>
+              <w:rPr>
+                <w:noProof/>
+                <w:webHidden/>
+              </w:rPr>
+            </w:r>
+            <w:r>
+              <w:rPr>
+                <w:noProof/>
+                <w:webHidden/>
+              </w:rPr>
+              <w:fldChar w:fldCharType="separate"/>
+            </w:r>
+            <w:r>
+              <w:rPr>
+                <w:noProof/>
+                <w:webHidden/>
+              </w:rPr>
+              <w:t>9</w:t>
+            </w:r>
+            <w:r>
+              <w:rPr>
+                <w:noProof/>
+                <w:webHidden/>
+              </w:rPr>
+              <w:fldChar w:fldCharType="end"/>
+            </w:r>
+          </w:hyperlink>
+        </w:p>
+        <w:p>
+          <w:pPr>
+            <w:pStyle w:val="TOC2"/>
+            <w:tabs>
+              <w:tab w:val="left" w:pos="880"/>
+              <w:tab w:val="right" w:leader="dot" w:pos="9016"/>
+            </w:tabs>
+            <w:rPr>
+              <w:rFonts w:eastAsiaTheme="minorEastAsia"/>
+              <w:noProof/>
+              <w:lang w:eastAsia="zh-CN"/>
+            </w:rPr>
+          </w:pPr>
+          <w:hyperlink w:anchor="_Toc100602739" w:history="1">
+            <w:r>
+              <w:rPr>
+                <w:rStyle w:val="Hyperlink"/>
+                <w:noProof/>
+              </w:rPr>
+              <w:t>4.3</w:t>
+            </w:r>
+            <w:r>
+              <w:rPr>
+                <w:rFonts w:eastAsiaTheme="minorEastAsia"/>
+                <w:noProof/>
+                <w:lang w:eastAsia="zh-CN"/>
+              </w:rPr>
+              <w:tab/>
+            </w:r>
+            <w:r>
+              <w:rPr>
+                <w:rStyle w:val="Hyperlink"/>
+                <w:noProof/>
+              </w:rPr>
               <w:t>Design constraints</w:t>
             </w:r>
             <w:r>
@@ -2155,7 +2580,7 @@
                 <w:noProof/>
                 <w:webHidden/>
               </w:rPr>
-              <w:instrText xml:space="preserve"> PAGEREF _Toc99546126 \h </w:instrText>
+              <w:instrText xml:space="preserve"> PAGEREF _Toc100602739 \h </w:instrText>
             </w:r>
             <w:r>
               <w:rPr>
@@ -2175,7 +2600,7 @@
                 <w:noProof/>
                 <w:webHidden/>
               </w:rPr>
-              <w:t>4</w:t>
+              <w:t>9</w:t>
             </w:r>
             <w:r>
               <w:rPr>
@@ -2196,22 +2621,22 @@
             <w:rPr>
               <w:rFonts w:eastAsiaTheme="minorEastAsia"/>
               <w:noProof/>
-              <w:lang w:eastAsia="en-GB"/>
+              <w:lang w:eastAsia="zh-CN"/>
             </w:rPr>
           </w:pPr>
-          <w:hyperlink w:anchor="_Toc99546127" w:history="1">
+          <w:hyperlink w:anchor="_Toc100602740" w:history="1">
             <w:r>
               <w:rPr>
                 <w:rStyle w:val="Hyperlink"/>
                 <w:noProof/>
               </w:rPr>
-              <w:t>4</w:t>
+              <w:t>5</w:t>
             </w:r>
             <w:r>
               <w:rPr>
                 <w:rFonts w:eastAsiaTheme="minorEastAsia"/>
                 <w:noProof/>
-                <w:lang w:eastAsia="en-GB"/>
+                <w:lang w:eastAsia="zh-CN"/>
               </w:rPr>
               <w:tab/>
             </w:r>
@@ -2220,7 +2645,7 @@
                 <w:rStyle w:val="Hyperlink"/>
                 <w:noProof/>
               </w:rPr>
-              <w:t>Design</w:t>
+              <w:t>Implementation and testing</w:t>
             </w:r>
             <w:r>
               <w:rPr>
@@ -2241,7 +2666,7 @@
                 <w:noProof/>
                 <w:webHidden/>
               </w:rPr>
-              <w:instrText xml:space="preserve"> PAGEREF _Toc99546127 \h </w:instrText>
+              <w:instrText xml:space="preserve"> PAGEREF _Toc100602740 \h </w:instrText>
             </w:r>
             <w:r>
               <w:rPr>
@@ -2261,7 +2686,7 @@
                 <w:noProof/>
                 <w:webHidden/>
               </w:rPr>
-              <w:t>5</w:t>
+              <w:t>10</w:t>
             </w:r>
             <w:r>
               <w:rPr>
@@ -2282,22 +2707,22 @@
             <w:rPr>
               <w:rFonts w:eastAsiaTheme="minorEastAsia"/>
               <w:noProof/>
-              <w:lang w:eastAsia="en-GB"/>
+              <w:lang w:eastAsia="zh-CN"/>
             </w:rPr>
           </w:pPr>
-          <w:hyperlink w:anchor="_Toc99546128" w:history="1">
+          <w:hyperlink w:anchor="_Toc100602741" w:history="1">
             <w:r>
               <w:rPr>
                 <w:rStyle w:val="Hyperlink"/>
                 <w:noProof/>
               </w:rPr>
-              <w:t>4.1</w:t>
+              <w:t>5.1</w:t>
             </w:r>
             <w:r>
               <w:rPr>
                 <w:rFonts w:eastAsiaTheme="minorEastAsia"/>
                 <w:noProof/>
-                <w:lang w:eastAsia="en-GB"/>
+                <w:lang w:eastAsia="zh-CN"/>
               </w:rPr>
               <w:tab/>
             </w:r>
@@ -2306,7 +2731,7 @@
                 <w:rStyle w:val="Hyperlink"/>
                 <w:noProof/>
               </w:rPr>
-              <w:t>Software design</w:t>
+              <w:t>Implementation</w:t>
             </w:r>
             <w:r>
               <w:rPr>
@@ -2327,7 +2752,7 @@
                 <w:noProof/>
                 <w:webHidden/>
               </w:rPr>
-              <w:instrText xml:space="preserve"> PAGEREF _Toc99546128 \h </w:instrText>
+              <w:instrText xml:space="preserve"> PAGEREF _Toc100602741 \h </w:instrText>
             </w:r>
             <w:r>
               <w:rPr>
@@ -2347,7 +2772,7 @@
                 <w:noProof/>
                 <w:webHidden/>
               </w:rPr>
-              <w:t>5</w:t>
+              <w:t>10</w:t>
             </w:r>
             <w:r>
               <w:rPr>
@@ -2368,22 +2793,22 @@
             <w:rPr>
               <w:rFonts w:eastAsiaTheme="minorEastAsia"/>
               <w:noProof/>
-              <w:lang w:eastAsia="en-GB"/>
+              <w:lang w:eastAsia="zh-CN"/>
             </w:rPr>
           </w:pPr>
-          <w:hyperlink w:anchor="_Toc99546129" w:history="1">
+          <w:hyperlink w:anchor="_Toc100602742" w:history="1">
             <w:r>
               <w:rPr>
                 <w:rStyle w:val="Hyperlink"/>
                 <w:noProof/>
               </w:rPr>
-              <w:t>4.2</w:t>
+              <w:t>5.2</w:t>
             </w:r>
             <w:r>
               <w:rPr>
                 <w:rFonts w:eastAsiaTheme="minorEastAsia"/>
                 <w:noProof/>
-                <w:lang w:eastAsia="en-GB"/>
+                <w:lang w:eastAsia="zh-CN"/>
               </w:rPr>
               <w:tab/>
             </w:r>
@@ -2392,7 +2817,7 @@
                 <w:rStyle w:val="Hyperlink"/>
                 <w:noProof/>
               </w:rPr>
-              <w:t>Hardware design</w:t>
+              <w:t>Testing</w:t>
             </w:r>
             <w:r>
               <w:rPr>
@@ -2413,7 +2838,7 @@
                 <w:noProof/>
                 <w:webHidden/>
               </w:rPr>
-              <w:instrText xml:space="preserve"> PAGEREF _Toc99546129 \h </w:instrText>
+              <w:instrText xml:space="preserve"> PAGEREF _Toc100602742 \h </w:instrText>
             </w:r>
             <w:r>
               <w:rPr>
@@ -2433,93 +2858,7 @@
                 <w:noProof/>
                 <w:webHidden/>
               </w:rPr>
-              <w:t>5</w:t>
-            </w:r>
-            <w:r>
-              <w:rPr>
-                <w:noProof/>
-                <w:webHidden/>
-              </w:rPr>
-              <w:fldChar w:fldCharType="end"/>
-            </w:r>
-          </w:hyperlink>
-        </w:p>
-        <w:p>
-          <w:pPr>
-            <w:pStyle w:val="TOC2"/>
-            <w:tabs>
-              <w:tab w:val="left" w:pos="880"/>
-              <w:tab w:val="right" w:leader="dot" w:pos="9016"/>
-            </w:tabs>
-            <w:rPr>
-              <w:rFonts w:eastAsiaTheme="minorEastAsia"/>
-              <w:noProof/>
-              <w:lang w:eastAsia="en-GB"/>
-            </w:rPr>
-          </w:pPr>
-          <w:hyperlink w:anchor="_Toc99546130" w:history="1">
-            <w:r>
-              <w:rPr>
-                <w:rStyle w:val="Hyperlink"/>
-                <w:noProof/>
-              </w:rPr>
-              <w:t>4.3</w:t>
-            </w:r>
-            <w:r>
-              <w:rPr>
-                <w:rFonts w:eastAsiaTheme="minorEastAsia"/>
-                <w:noProof/>
-                <w:lang w:eastAsia="en-GB"/>
-              </w:rPr>
-              <w:tab/>
-            </w:r>
-            <w:r>
-              <w:rPr>
-                <w:rStyle w:val="Hyperlink"/>
-                <w:noProof/>
-              </w:rPr>
-              <w:t>Experimental design</w:t>
-            </w:r>
-            <w:r>
-              <w:rPr>
-                <w:noProof/>
-                <w:webHidden/>
-              </w:rPr>
-              <w:tab/>
-            </w:r>
-            <w:r>
-              <w:rPr>
-                <w:noProof/>
-                <w:webHidden/>
-              </w:rPr>
-              <w:fldChar w:fldCharType="begin"/>
-            </w:r>
-            <w:r>
-              <w:rPr>
-                <w:noProof/>
-                <w:webHidden/>
-              </w:rPr>
-              <w:instrText xml:space="preserve"> PAGEREF _Toc99546130 \h </w:instrText>
-            </w:r>
-            <w:r>
-              <w:rPr>
-                <w:noProof/>
-                <w:webHidden/>
-              </w:rPr>
-            </w:r>
-            <w:r>
-              <w:rPr>
-                <w:noProof/>
-                <w:webHidden/>
-              </w:rPr>
-              <w:fldChar w:fldCharType="separate"/>
-            </w:r>
-            <w:r>
-              <w:rPr>
-                <w:noProof/>
-                <w:webHidden/>
-              </w:rPr>
-              <w:t>5</w:t>
+              <w:t>10</w:t>
             </w:r>
             <w:r>
               <w:rPr>
@@ -2540,22 +2879,22 @@
             <w:rPr>
               <w:rFonts w:eastAsiaTheme="minorEastAsia"/>
               <w:noProof/>
-              <w:lang w:eastAsia="en-GB"/>
+              <w:lang w:eastAsia="zh-CN"/>
             </w:rPr>
           </w:pPr>
-          <w:hyperlink w:anchor="_Toc99546131" w:history="1">
+          <w:hyperlink w:anchor="_Toc100602743" w:history="1">
             <w:r>
               <w:rPr>
                 <w:rStyle w:val="Hyperlink"/>
                 <w:noProof/>
               </w:rPr>
-              <w:t>5</w:t>
+              <w:t>6</w:t>
             </w:r>
             <w:r>
               <w:rPr>
                 <w:rFonts w:eastAsiaTheme="minorEastAsia"/>
                 <w:noProof/>
-                <w:lang w:eastAsia="en-GB"/>
+                <w:lang w:eastAsia="zh-CN"/>
               </w:rPr>
               <w:tab/>
             </w:r>
@@ -2564,7 +2903,7 @@
                 <w:rStyle w:val="Hyperlink"/>
                 <w:noProof/>
               </w:rPr>
-              <w:t>Implementation and testing</w:t>
+              <w:t>Evaluation and discussion of results</w:t>
             </w:r>
             <w:r>
               <w:rPr>
@@ -2585,7 +2924,7 @@
                 <w:noProof/>
                 <w:webHidden/>
               </w:rPr>
-              <w:instrText xml:space="preserve"> PAGEREF _Toc99546131 \h </w:instrText>
+              <w:instrText xml:space="preserve"> PAGEREF _Toc100602743 \h </w:instrText>
             </w:r>
             <w:r>
               <w:rPr>
@@ -2605,179 +2944,7 @@
                 <w:noProof/>
                 <w:webHidden/>
               </w:rPr>
-              <w:t>6</w:t>
-            </w:r>
-            <w:r>
-              <w:rPr>
-                <w:noProof/>
-                <w:webHidden/>
-              </w:rPr>
-              <w:fldChar w:fldCharType="end"/>
-            </w:r>
-          </w:hyperlink>
-        </w:p>
-        <w:p>
-          <w:pPr>
-            <w:pStyle w:val="TOC2"/>
-            <w:tabs>
-              <w:tab w:val="left" w:pos="880"/>
-              <w:tab w:val="right" w:leader="dot" w:pos="9016"/>
-            </w:tabs>
-            <w:rPr>
-              <w:rFonts w:eastAsiaTheme="minorEastAsia"/>
-              <w:noProof/>
-              <w:lang w:eastAsia="en-GB"/>
-            </w:rPr>
-          </w:pPr>
-          <w:hyperlink w:anchor="_Toc99546132" w:history="1">
-            <w:r>
-              <w:rPr>
-                <w:rStyle w:val="Hyperlink"/>
-                <w:noProof/>
-              </w:rPr>
-              <w:t>5.1</w:t>
-            </w:r>
-            <w:r>
-              <w:rPr>
-                <w:rFonts w:eastAsiaTheme="minorEastAsia"/>
-                <w:noProof/>
-                <w:lang w:eastAsia="en-GB"/>
-              </w:rPr>
-              <w:tab/>
-            </w:r>
-            <w:r>
-              <w:rPr>
-                <w:rStyle w:val="Hyperlink"/>
-                <w:noProof/>
-              </w:rPr>
-              <w:t>Implementation</w:t>
-            </w:r>
-            <w:r>
-              <w:rPr>
-                <w:noProof/>
-                <w:webHidden/>
-              </w:rPr>
-              <w:tab/>
-            </w:r>
-            <w:r>
-              <w:rPr>
-                <w:noProof/>
-                <w:webHidden/>
-              </w:rPr>
-              <w:fldChar w:fldCharType="begin"/>
-            </w:r>
-            <w:r>
-              <w:rPr>
-                <w:noProof/>
-                <w:webHidden/>
-              </w:rPr>
-              <w:instrText xml:space="preserve"> PAGEREF _Toc99546132 \h </w:instrText>
-            </w:r>
-            <w:r>
-              <w:rPr>
-                <w:noProof/>
-                <w:webHidden/>
-              </w:rPr>
-            </w:r>
-            <w:r>
-              <w:rPr>
-                <w:noProof/>
-                <w:webHidden/>
-              </w:rPr>
-              <w:fldChar w:fldCharType="separate"/>
-            </w:r>
-            <w:r>
-              <w:rPr>
-                <w:noProof/>
-                <w:webHidden/>
-              </w:rPr>
-              <w:t>6</w:t>
-            </w:r>
-            <w:r>
-              <w:rPr>
-                <w:noProof/>
-                <w:webHidden/>
-              </w:rPr>
-              <w:fldChar w:fldCharType="end"/>
-            </w:r>
-          </w:hyperlink>
-        </w:p>
-        <w:p>
-          <w:pPr>
-            <w:pStyle w:val="TOC2"/>
-            <w:tabs>
-              <w:tab w:val="left" w:pos="880"/>
-              <w:tab w:val="right" w:leader="dot" w:pos="9016"/>
-            </w:tabs>
-            <w:rPr>
-              <w:rFonts w:eastAsiaTheme="minorEastAsia"/>
-              <w:noProof/>
-              <w:lang w:eastAsia="en-GB"/>
-            </w:rPr>
-          </w:pPr>
-          <w:hyperlink w:anchor="_Toc99546133" w:history="1">
-            <w:r>
-              <w:rPr>
-                <w:rStyle w:val="Hyperlink"/>
-                <w:noProof/>
-              </w:rPr>
-              <w:t>5.2</w:t>
-            </w:r>
-            <w:r>
-              <w:rPr>
-                <w:rFonts w:eastAsiaTheme="minorEastAsia"/>
-                <w:noProof/>
-                <w:lang w:eastAsia="en-GB"/>
-              </w:rPr>
-              <w:tab/>
-            </w:r>
-            <w:r>
-              <w:rPr>
-                <w:rStyle w:val="Hyperlink"/>
-                <w:noProof/>
-              </w:rPr>
-              <w:t>Testing</w:t>
-            </w:r>
-            <w:r>
-              <w:rPr>
-                <w:noProof/>
-                <w:webHidden/>
-              </w:rPr>
-              <w:tab/>
-            </w:r>
-            <w:r>
-              <w:rPr>
-                <w:noProof/>
-                <w:webHidden/>
-              </w:rPr>
-              <w:fldChar w:fldCharType="begin"/>
-            </w:r>
-            <w:r>
-              <w:rPr>
-                <w:noProof/>
-                <w:webHidden/>
-              </w:rPr>
-              <w:instrText xml:space="preserve"> PAGEREF _Toc99546133 \h </w:instrText>
-            </w:r>
-            <w:r>
-              <w:rPr>
-                <w:noProof/>
-                <w:webHidden/>
-              </w:rPr>
-            </w:r>
-            <w:r>
-              <w:rPr>
-                <w:noProof/>
-                <w:webHidden/>
-              </w:rPr>
-              <w:fldChar w:fldCharType="separate"/>
-            </w:r>
-            <w:r>
-              <w:rPr>
-                <w:noProof/>
-                <w:webHidden/>
-              </w:rPr>
-              <w:t>6</w:t>
+              <w:t>11</w:t>
             </w:r>
             <w:r>
               <w:rPr>
@@ -2798,22 +2965,22 @@
             <w:rPr>
               <w:rFonts w:eastAsiaTheme="minorEastAsia"/>
               <w:noProof/>
-              <w:lang w:eastAsia="en-GB"/>
+              <w:lang w:eastAsia="zh-CN"/>
             </w:rPr>
           </w:pPr>
-          <w:hyperlink w:anchor="_Toc99546134" w:history="1">
+          <w:hyperlink w:anchor="_Toc100602744" w:history="1">
             <w:r>
               <w:rPr>
                 <w:rStyle w:val="Hyperlink"/>
                 <w:noProof/>
               </w:rPr>
-              <w:t>6</w:t>
+              <w:t>7</w:t>
             </w:r>
             <w:r>
               <w:rPr>
                 <w:rFonts w:eastAsiaTheme="minorEastAsia"/>
                 <w:noProof/>
-                <w:lang w:eastAsia="en-GB"/>
+                <w:lang w:eastAsia="zh-CN"/>
               </w:rPr>
               <w:tab/>
             </w:r>
@@ -2822,7 +2989,7 @@
                 <w:rStyle w:val="Hyperlink"/>
                 <w:noProof/>
               </w:rPr>
-              <w:t>Evaluation and discussion of results</w:t>
+              <w:t>Conclusion</w:t>
             </w:r>
             <w:r>
               <w:rPr>
@@ -2843,7 +3010,7 @@
                 <w:noProof/>
                 <w:webHidden/>
               </w:rPr>
-              <w:instrText xml:space="preserve"> PAGEREF _Toc99546134 \h </w:instrText>
+              <w:instrText xml:space="preserve"> PAGEREF _Toc100602744 \h </w:instrText>
             </w:r>
             <w:r>
               <w:rPr>
@@ -2863,93 +3030,7 @@
                 <w:noProof/>
                 <w:webHidden/>
               </w:rPr>
-              <w:t>7</w:t>
-            </w:r>
-            <w:r>
-              <w:rPr>
-                <w:noProof/>
-                <w:webHidden/>
-              </w:rPr>
-              <w:fldChar w:fldCharType="end"/>
-            </w:r>
-          </w:hyperlink>
-        </w:p>
-        <w:p>
-          <w:pPr>
-            <w:pStyle w:val="TOC1"/>
-            <w:tabs>
-              <w:tab w:val="left" w:pos="440"/>
-              <w:tab w:val="right" w:leader="dot" w:pos="9016"/>
-            </w:tabs>
-            <w:rPr>
-              <w:rFonts w:eastAsiaTheme="minorEastAsia"/>
-              <w:noProof/>
-              <w:lang w:eastAsia="en-GB"/>
-            </w:rPr>
-          </w:pPr>
-          <w:hyperlink w:anchor="_Toc99546135" w:history="1">
-            <w:r>
-              <w:rPr>
-                <w:rStyle w:val="Hyperlink"/>
-                <w:noProof/>
-              </w:rPr>
-              <w:t>7</w:t>
-            </w:r>
-            <w:r>
-              <w:rPr>
-                <w:rFonts w:eastAsiaTheme="minorEastAsia"/>
-                <w:noProof/>
-                <w:lang w:eastAsia="en-GB"/>
-              </w:rPr>
-              <w:tab/>
-            </w:r>
-            <w:r>
-              <w:rPr>
-                <w:rStyle w:val="Hyperlink"/>
-                <w:noProof/>
-              </w:rPr>
-              <w:t>Conclusion</w:t>
-            </w:r>
-            <w:r>
-              <w:rPr>
-                <w:noProof/>
-                <w:webHidden/>
-              </w:rPr>
-              <w:tab/>
-            </w:r>
-            <w:r>
-              <w:rPr>
-                <w:noProof/>
-                <w:webHidden/>
-              </w:rPr>
-              <w:fldChar w:fldCharType="begin"/>
-            </w:r>
-            <w:r>
-              <w:rPr>
-                <w:noProof/>
-                <w:webHidden/>
-              </w:rPr>
-              <w:instrText xml:space="preserve"> PAGEREF _Toc99546135 \h </w:instrText>
-            </w:r>
-            <w:r>
-              <w:rPr>
-                <w:noProof/>
-                <w:webHidden/>
-              </w:rPr>
-            </w:r>
-            <w:r>
-              <w:rPr>
-                <w:noProof/>
-                <w:webHidden/>
-              </w:rPr>
-              <w:fldChar w:fldCharType="separate"/>
-            </w:r>
-            <w:r>
-              <w:rPr>
-                <w:noProof/>
-                <w:webHidden/>
-              </w:rPr>
-              <w:t>8</w:t>
+              <w:t>12</w:t>
             </w:r>
             <w:r>
               <w:rPr>
@@ -2969,10 +3050,10 @@
             <w:rPr>
               <w:rFonts w:eastAsiaTheme="minorEastAsia"/>
               <w:noProof/>
-              <w:lang w:eastAsia="en-GB"/>
+              <w:lang w:eastAsia="zh-CN"/>
             </w:rPr>
           </w:pPr>
-          <w:hyperlink w:anchor="_Toc99546136" w:history="1">
+          <w:hyperlink w:anchor="_Toc100602745" w:history="1">
             <w:r>
               <w:rPr>
                 <w:rStyle w:val="Hyperlink"/>
@@ -2999,7 +3080,7 @@
                 <w:noProof/>
                 <w:webHidden/>
               </w:rPr>
-              <w:instrText xml:space="preserve"> PAGEREF _Toc99546136 \h </w:instrText>
+              <w:instrText xml:space="preserve"> PAGEREF _Toc100602745 \h </w:instrText>
             </w:r>
             <w:r>
               <w:rPr>
@@ -3019,7 +3100,7 @@
                 <w:noProof/>
                 <w:webHidden/>
               </w:rPr>
-              <w:t>9</w:t>
+              <w:t>13</w:t>
             </w:r>
             <w:r>
               <w:rPr>
@@ -3039,10 +3120,10 @@
             <w:rPr>
               <w:rFonts w:eastAsiaTheme="minorEastAsia"/>
               <w:noProof/>
-              <w:lang w:eastAsia="en-GB"/>
+              <w:lang w:eastAsia="zh-CN"/>
             </w:rPr>
           </w:pPr>
-          <w:hyperlink w:anchor="_Toc99546137" w:history="1">
+          <w:hyperlink w:anchor="_Toc100602746" w:history="1">
             <w:r>
               <w:rPr>
                 <w:rStyle w:val="Hyperlink"/>
@@ -3069,7 +3150,7 @@
                 <w:noProof/>
                 <w:webHidden/>
               </w:rPr>
-              <w:instrText xml:space="preserve"> PAGEREF _Toc99546137 \h </w:instrText>
+              <w:instrText xml:space="preserve"> PAGEREF _Toc100602746 \h </w:instrText>
             </w:r>
             <w:r>
               <w:rPr>
@@ -3089,7 +3170,7 @@
                 <w:noProof/>
                 <w:webHidden/>
               </w:rPr>
-              <w:t>10</w:t>
+              <w:t>14</w:t>
             </w:r>
             <w:r>
               <w:rPr>
@@ -3109,10 +3190,10 @@
             <w:rPr>
               <w:rFonts w:eastAsiaTheme="minorEastAsia"/>
               <w:noProof/>
-              <w:lang w:eastAsia="en-GB"/>
+              <w:lang w:eastAsia="zh-CN"/>
             </w:rPr>
           </w:pPr>
-          <w:hyperlink w:anchor="_Toc99546138" w:history="1">
+          <w:hyperlink w:anchor="_Toc100602747" w:history="1">
             <w:r>
               <w:rPr>
                 <w:rStyle w:val="Hyperlink"/>
@@ -3139,7 +3220,7 @@
                 <w:noProof/>
                 <w:webHidden/>
               </w:rPr>
-              <w:instrText xml:space="preserve"> PAGEREF _Toc99546138 \h </w:instrText>
+              <w:instrText xml:space="preserve"> PAGEREF _Toc100602747 \h </w:instrText>
             </w:r>
             <w:r>
               <w:rPr>
@@ -3159,7 +3240,7 @@
                 <w:noProof/>
                 <w:webHidden/>
               </w:rPr>
-              <w:t>11</w:t>
+              <w:t>15</w:t>
             </w:r>
             <w:r>
               <w:rPr>
@@ -3186,7 +3267,7 @@
       <w:pPr>
         <w:pStyle w:val="Heading1"/>
       </w:pPr>
-      <w:bookmarkStart w:id="1" w:name="_Toc99546107"/>
+      <w:bookmarkStart w:id="1" w:name="_Toc100602715"/>
       <w:r>
         <w:lastRenderedPageBreak/>
         <w:t>Introduction</w:t>
@@ -3197,7 +3278,7 @@
       <w:pPr>
         <w:pStyle w:val="Heading2"/>
       </w:pPr>
-      <w:bookmarkStart w:id="2" w:name="_Toc99546108"/>
+      <w:bookmarkStart w:id="2" w:name="_Toc100602716"/>
       <w:r>
         <w:t>Background to the project</w:t>
       </w:r>
@@ -3270,7 +3351,7 @@
       <w:pPr>
         <w:pStyle w:val="Heading2"/>
       </w:pPr>
-      <w:bookmarkStart w:id="3" w:name="_Toc99546109"/>
+      <w:bookmarkStart w:id="3" w:name="_Toc100602717"/>
       <w:r>
         <w:t>Aims and objectives</w:t>
       </w:r>
@@ -3280,7 +3361,7 @@
       <w:pPr>
         <w:pStyle w:val="Heading3"/>
       </w:pPr>
-      <w:bookmarkStart w:id="4" w:name="_Toc99546110"/>
+      <w:bookmarkStart w:id="4" w:name="_Toc100602718"/>
       <w:r>
         <w:t xml:space="preserve">Objective 1 – Design and create an application that </w:t>
       </w:r>
@@ -3409,12 +3490,14 @@
       <w:pPr>
         <w:pStyle w:val="Heading3"/>
       </w:pPr>
+      <w:bookmarkStart w:id="5" w:name="_Toc100602719"/>
       <w:r>
         <w:t xml:space="preserve">Objective 2 – design and create an application to act as the server </w:t>
       </w:r>
       <w:r>
         <w:t>/ Teacher’s application</w:t>
       </w:r>
+      <w:bookmarkEnd w:id="5"/>
     </w:p>
     <w:p>
       <w:pPr>
@@ -3537,6 +3620,7 @@
       <w:pPr>
         <w:pStyle w:val="Heading3"/>
       </w:pPr>
+      <w:bookmarkStart w:id="6" w:name="_Toc100602720"/>
       <w:r>
         <w:t>Objective</w:t>
       </w:r>
@@ -3546,6 +3630,7 @@
       <w:r>
         <w:t>that can host a chatbot to act as the AI in the Turing game scenario</w:t>
       </w:r>
+      <w:bookmarkEnd w:id="6"/>
     </w:p>
     <w:p>
       <w:pPr>
@@ -3587,9 +3672,11 @@
       <w:pPr>
         <w:pStyle w:val="Heading2"/>
       </w:pPr>
+      <w:bookmarkStart w:id="7" w:name="_Toc100602721"/>
       <w:r>
         <w:t>Report Structure</w:t>
       </w:r>
+      <w:bookmarkEnd w:id="7"/>
     </w:p>
     <w:p>
       <w:r>
@@ -3614,12 +3701,12 @@
       <w:pPr>
         <w:pStyle w:val="Heading1"/>
       </w:pPr>
-      <w:bookmarkStart w:id="5" w:name="_Toc99546112"/>
+      <w:bookmarkStart w:id="8" w:name="_Toc100602722"/>
       <w:r>
         <w:lastRenderedPageBreak/>
         <w:t>Literature review</w:t>
       </w:r>
-      <w:bookmarkEnd w:id="5"/>
+      <w:bookmarkEnd w:id="8"/>
     </w:p>
     <w:p>
       <w:pPr>
@@ -3757,7 +3844,7 @@
       <w:pPr>
         <w:pStyle w:val="Heading1"/>
       </w:pPr>
-      <w:bookmarkStart w:id="6" w:name="_Toc99546113"/>
+      <w:bookmarkStart w:id="9" w:name="_Toc100602723"/>
       <w:r>
         <w:lastRenderedPageBreak/>
         <w:t>R</w:t>
@@ -3768,25 +3855,33 @@
       <w:r>
         <w:t>quirements</w:t>
       </w:r>
-      <w:bookmarkEnd w:id="6"/>
-    </w:p>
-    <w:p>
-      <w:bookmarkStart w:id="7" w:name="_Toc99546114"/>
+      <w:bookmarkEnd w:id="9"/>
+    </w:p>
+    <w:p>
       <w:r>
         <w:t xml:space="preserve">This project </w:t>
       </w:r>
       <w:r>
-        <w:t>will use network sockets and an internet connection for communication between the various applications. This section of the document will cover the design decisions that were made and the rational behind those choices over potential alternatives.</w:t>
+        <w:t xml:space="preserve">will use network sockets and an internet connection for communication between the various applications. This section of the document will cover the design decisions that were made and the </w:t>
+      </w:r>
+      <w:proofErr w:type="spellStart"/>
+      <w:r>
+        <w:t>rational</w:t>
+      </w:r>
+      <w:proofErr w:type="spellEnd"/>
+      <w:r>
+        <w:t xml:space="preserve"> behind those choices over potential alternatives.</w:t>
       </w:r>
     </w:p>
     <w:p>
       <w:pPr>
         <w:pStyle w:val="Heading2"/>
       </w:pPr>
+      <w:bookmarkStart w:id="10" w:name="_Toc100602724"/>
       <w:r>
         <w:t>Product requirements</w:t>
       </w:r>
-      <w:bookmarkEnd w:id="7"/>
+      <w:bookmarkEnd w:id="10"/>
     </w:p>
     <w:p>
       <w:pPr>
@@ -3858,11 +3953,11 @@
       <w:pPr>
         <w:pStyle w:val="Heading2"/>
       </w:pPr>
-      <w:bookmarkStart w:id="8" w:name="_Toc99546115"/>
+      <w:bookmarkStart w:id="11" w:name="_Toc100602725"/>
       <w:r>
         <w:t>Functional requirements</w:t>
       </w:r>
-      <w:bookmarkEnd w:id="8"/>
+      <w:bookmarkEnd w:id="11"/>
     </w:p>
     <w:p>
       <w:pPr>
@@ -3897,28 +3992,34 @@
       <w:pPr>
         <w:pStyle w:val="Heading3"/>
       </w:pPr>
-      <w:bookmarkStart w:id="9" w:name="_Toc99546116"/>
+      <w:bookmarkStart w:id="12" w:name="_Toc100602726"/>
       <w:r>
         <w:t>Interfaces</w:t>
       </w:r>
-      <w:bookmarkEnd w:id="9"/>
+      <w:bookmarkEnd w:id="12"/>
     </w:p>
     <w:p>
       <w:pPr>
         <w:pStyle w:val="Heading3"/>
       </w:pPr>
-      <w:bookmarkStart w:id="10" w:name="_Toc99546117"/>
+      <w:bookmarkStart w:id="13" w:name="_Toc100602727"/>
       <w:r>
         <w:t>Functional Capabilities</w:t>
       </w:r>
-      <w:bookmarkEnd w:id="10"/>
+      <w:bookmarkEnd w:id="13"/>
       <w:r>
         <w:t xml:space="preserve"> </w:t>
       </w:r>
     </w:p>
     <w:p>
       <w:r>
-        <w:t>The funstional requirements of the solution are broken down into individual functional requirements for each Application that is produced as part of the solutions these are as outlined below</w:t>
+        <w:t xml:space="preserve">The </w:t>
+      </w:r>
+      <w:r>
+        <w:t>functional</w:t>
+      </w:r>
+      <w:r>
+        <w:t xml:space="preserve"> requirements of the solution are broken down into individual functional requirements for each Application that is produced as part of the solutions these are as outlined below</w:t>
       </w:r>
     </w:p>
     <w:p>
@@ -4666,41 +4767,41 @@
       <w:pPr>
         <w:pStyle w:val="Heading3"/>
       </w:pPr>
-      <w:bookmarkStart w:id="11" w:name="_Toc99546119"/>
+      <w:bookmarkStart w:id="14" w:name="_Toc100602728"/>
       <w:r>
         <w:t>Data Structures/Elements</w:t>
       </w:r>
-      <w:bookmarkEnd w:id="11"/>
+      <w:bookmarkEnd w:id="14"/>
     </w:p>
     <w:p>
       <w:pPr>
         <w:pStyle w:val="Heading3"/>
       </w:pPr>
-      <w:bookmarkStart w:id="12" w:name="_Toc99546120"/>
+      <w:bookmarkStart w:id="15" w:name="_Toc100602729"/>
       <w:r>
         <w:t>Safety</w:t>
       </w:r>
-      <w:bookmarkEnd w:id="12"/>
+      <w:bookmarkEnd w:id="15"/>
     </w:p>
     <w:p>
       <w:pPr>
         <w:pStyle w:val="Heading3"/>
       </w:pPr>
-      <w:bookmarkStart w:id="13" w:name="_Toc99546121"/>
+      <w:bookmarkStart w:id="16" w:name="_Toc100602730"/>
       <w:r>
         <w:t>Reliability</w:t>
       </w:r>
-      <w:bookmarkEnd w:id="13"/>
+      <w:bookmarkEnd w:id="16"/>
     </w:p>
     <w:p>
       <w:pPr>
         <w:pStyle w:val="Heading3"/>
       </w:pPr>
-      <w:bookmarkStart w:id="14" w:name="_Toc99546122"/>
+      <w:bookmarkStart w:id="17" w:name="_Toc100602731"/>
       <w:r>
         <w:t>Security/Privacy</w:t>
       </w:r>
-      <w:bookmarkEnd w:id="14"/>
+      <w:bookmarkEnd w:id="17"/>
     </w:p>
     <w:p>
       <w:r>
@@ -4714,45 +4815,45 @@
       <w:pPr>
         <w:pStyle w:val="Heading3"/>
       </w:pPr>
-      <w:bookmarkStart w:id="15" w:name="_Toc99546123"/>
+      <w:bookmarkStart w:id="18" w:name="_Toc100602732"/>
       <w:r>
         <w:t>Quality</w:t>
       </w:r>
-      <w:bookmarkEnd w:id="15"/>
+      <w:bookmarkEnd w:id="18"/>
     </w:p>
     <w:p>
       <w:pPr>
         <w:pStyle w:val="Heading3"/>
       </w:pPr>
-      <w:bookmarkStart w:id="16" w:name="_Toc99546124"/>
+      <w:bookmarkStart w:id="19" w:name="_Toc100602733"/>
       <w:r>
         <w:t>Constraints and Limitations</w:t>
       </w:r>
-      <w:bookmarkEnd w:id="16"/>
+      <w:bookmarkEnd w:id="19"/>
     </w:p>
     <w:p>
       <w:pPr>
         <w:pStyle w:val="Heading3"/>
       </w:pPr>
-      <w:bookmarkStart w:id="17" w:name="_Toc99546125"/>
+      <w:bookmarkStart w:id="20" w:name="_Toc100602734"/>
       <w:r>
         <w:t xml:space="preserve">Performance </w:t>
       </w:r>
       <w:r>
         <w:t>requirements</w:t>
       </w:r>
-      <w:bookmarkEnd w:id="17"/>
+      <w:bookmarkEnd w:id="20"/>
     </w:p>
     <w:p>
       <w:pPr>
         <w:pStyle w:val="Heading1"/>
       </w:pPr>
-      <w:bookmarkStart w:id="18" w:name="_Toc99546127"/>
+      <w:bookmarkStart w:id="21" w:name="_Toc100602735"/>
       <w:r>
         <w:lastRenderedPageBreak/>
         <w:t>Design</w:t>
       </w:r>
-      <w:bookmarkEnd w:id="18"/>
+      <w:bookmarkEnd w:id="21"/>
     </w:p>
     <w:p>
       <w:pPr>
@@ -4773,9 +4874,11 @@
       <w:r>
         <w:t xml:space="preserve"> to include a section in which you describe </w:t>
       </w:r>
+      <w:proofErr w:type="gramStart"/>
       <w:r>
         <w:t>its</w:t>
       </w:r>
+      <w:proofErr w:type="gramEnd"/>
       <w:r>
         <w:t xml:space="preserve"> design in detail.</w:t>
       </w:r>
@@ -4798,81 +4901,995 @@
       <w:pPr>
         <w:pStyle w:val="Heading2"/>
       </w:pPr>
-      <w:bookmarkStart w:id="19" w:name="_Toc99546128"/>
+      <w:bookmarkStart w:id="22" w:name="_Toc100602736"/>
       <w:r>
         <w:t>Software design</w:t>
       </w:r>
-      <w:bookmarkEnd w:id="19"/>
+      <w:bookmarkEnd w:id="22"/>
+    </w:p>
+    <w:p>
+      <w:r>
+        <w:t>This section of the report will cover the design of each of the three applications that make up the Turing Game proof of Concept the UML Diagrams are fairly large and have been scaled down however Full-Size Diagrams can be found in the Appendices of this document and will be referenced in their relevant section</w:t>
+      </w:r>
+    </w:p>
+    <w:p>
+      <w:pPr>
+        <w:pStyle w:val="Heading3"/>
+      </w:pPr>
+      <w:bookmarkStart w:id="23" w:name="_Toc100602737"/>
+      <w:r>
+        <w:t>Client application Design</w:t>
+      </w:r>
+      <w:bookmarkEnd w:id="23"/>
+    </w:p>
+    <w:p>
+      <w:r>
+        <w:t>This section covers the design of the Client application, this section will include a UML (Diagram see Appendix B for the Full-size Diagram), A Breakdown of each of the Classes and their functionality as well as several sequence diagrams to demonstrate the concept of their operation.</w:t>
+      </w:r>
+    </w:p>
+    <w:p>
+      <w:pPr>
+        <w:pStyle w:val="Heading4"/>
+      </w:pPr>
+      <w:r>
+        <w:t>Client UML Diagram</w:t>
+      </w:r>
+    </w:p>
+    <w:p>
+      <w:r>
+        <w:drawing>
+          <wp:inline distT="0" distB="0" distL="0" distR="0" wp14:anchorId="0540DEB2" wp14:editId="2DE9B99B">
+            <wp:extent cx="5731510" cy="3792220"/>
+            <wp:effectExtent l="0" t="0" r="2540" b="0"/>
+            <wp:docPr id="1" name="Picture 1"/>
+            <wp:cNvGraphicFramePr>
+              <a:graphicFrameLocks xmlns:a="http://schemas.openxmlformats.org/drawingml/2006/main" noChangeAspect="1"/>
+            </wp:cNvGraphicFramePr>
+            <a:graphic xmlns:a="http://schemas.openxmlformats.org/drawingml/2006/main">
+              <a:graphicData uri="http://schemas.openxmlformats.org/drawingml/2006/picture">
+                <pic:pic xmlns:pic="http://schemas.openxmlformats.org/drawingml/2006/picture">
+                  <pic:nvPicPr>
+                    <pic:cNvPr id="1" name=""/>
+                    <pic:cNvPicPr/>
+                  </pic:nvPicPr>
+                  <pic:blipFill>
+                    <a:blip r:embed="rId12"/>
+                    <a:stretch>
+                      <a:fillRect/>
+                    </a:stretch>
+                  </pic:blipFill>
+                  <pic:spPr>
+                    <a:xfrm>
+                      <a:off x="0" y="0"/>
+                      <a:ext cx="5731510" cy="3792220"/>
+                    </a:xfrm>
+                    <a:prstGeom prst="rect">
+                      <a:avLst/>
+                    </a:prstGeom>
+                  </pic:spPr>
+                </pic:pic>
+              </a:graphicData>
+            </a:graphic>
+          </wp:inline>
+        </w:drawing>
+      </w:r>
+    </w:p>
+    <w:p>
+      <w:pPr>
+        <w:pStyle w:val="Heading4"/>
+      </w:pPr>
+      <w:r>
+        <w:t>Client Classes</w:t>
+      </w:r>
+    </w:p>
+    <w:p>
+      <w:r>
+        <w:t>This section will cover the breakdown of the classes that make up the Client application and their functionality.</w:t>
+      </w:r>
+    </w:p>
+    <w:p>
+      <w:pPr>
+        <w:rPr>
+          <w:rFonts w:asciiTheme="majorHAnsi" w:eastAsiaTheme="majorEastAsia" w:hAnsiTheme="majorHAnsi" w:cstheme="majorBidi"/>
+          <w:color w:val="2F5496" w:themeColor="accent1" w:themeShade="BF"/>
+        </w:rPr>
+      </w:pPr>
+      <w:r>
+        <w:br w:type="page"/>
+      </w:r>
+    </w:p>
+    <w:p>
+      <w:pPr>
+        <w:pStyle w:val="Heading5"/>
+      </w:pPr>
+      <w:r>
+        <w:lastRenderedPageBreak/>
+        <w:t>Bus</w:t>
+      </w:r>
+    </w:p>
+    <w:p>
+      <w:r>
+        <w:t xml:space="preserve">This is a static class that has been designed for use as a data interface to allow the View models to interact with the business logic without becoming Tightly Bound to the solution and vice Versa. </w:t>
+      </w:r>
+    </w:p>
+    <w:p>
+      <w:pPr>
+        <w:pStyle w:val="Heading6"/>
+      </w:pPr>
+      <w:r>
+        <w:t>Va</w:t>
+      </w:r>
+      <w:r>
+        <w:t>riable</w:t>
+      </w:r>
+      <w:r>
+        <w:t>s:</w:t>
+      </w:r>
+    </w:p>
+    <w:p>
+      <w:r>
+        <w:rPr>
+          <w:b/>
+          <w:bCs/>
+        </w:rPr>
+        <w:t>client</w:t>
+      </w:r>
+      <w:r>
+        <w:t xml:space="preserve"> – </w:t>
+      </w:r>
+      <w:r>
+        <w:t>T</w:t>
+      </w:r>
+      <w:r>
+        <w:t>his is a</w:t>
+      </w:r>
+      <w:r>
+        <w:t xml:space="preserve"> public variable used to store the current </w:t>
+      </w:r>
+      <w:r>
+        <w:t>instance of the Client Class</w:t>
+      </w:r>
+      <w:r>
+        <w:t>.</w:t>
+      </w:r>
+    </w:p>
+    <w:p>
+      <w:proofErr w:type="spellStart"/>
+      <w:r>
+        <w:rPr>
+          <w:b/>
+          <w:bCs/>
+        </w:rPr>
+        <w:t>shellVM</w:t>
+      </w:r>
+      <w:proofErr w:type="spellEnd"/>
+      <w:r>
+        <w:t xml:space="preserve"> – </w:t>
+      </w:r>
+      <w:r>
+        <w:t>T</w:t>
+      </w:r>
+      <w:r>
+        <w:t xml:space="preserve">his is </w:t>
+      </w:r>
+      <w:r>
+        <w:t xml:space="preserve">a public variable </w:t>
+      </w:r>
+      <w:r>
+        <w:t xml:space="preserve">used to store the current </w:t>
+      </w:r>
+      <w:r>
+        <w:t xml:space="preserve">instance of the </w:t>
+      </w:r>
+      <w:proofErr w:type="spellStart"/>
+      <w:r>
+        <w:t>ShellViewModel</w:t>
+      </w:r>
+      <w:proofErr w:type="spellEnd"/>
+      <w:r>
+        <w:t xml:space="preserve"> </w:t>
+      </w:r>
+      <w:r>
+        <w:t>Class</w:t>
+      </w:r>
+      <w:r>
+        <w:t>.</w:t>
+      </w:r>
+    </w:p>
+    <w:p>
+      <w:proofErr w:type="spellStart"/>
+      <w:r>
+        <w:rPr>
+          <w:b/>
+          <w:bCs/>
+        </w:rPr>
+        <w:t>initialVM</w:t>
+      </w:r>
+      <w:proofErr w:type="spellEnd"/>
+      <w:r>
+        <w:t xml:space="preserve"> – This is</w:t>
+      </w:r>
+      <w:r>
+        <w:t xml:space="preserve"> </w:t>
+      </w:r>
+      <w:r>
+        <w:t xml:space="preserve">a public variable </w:t>
+      </w:r>
+      <w:r>
+        <w:t>used to store the current</w:t>
+      </w:r>
+      <w:r>
+        <w:t xml:space="preserve"> instance of the </w:t>
+      </w:r>
+      <w:proofErr w:type="spellStart"/>
+      <w:r>
+        <w:t>Intital</w:t>
+      </w:r>
+      <w:r>
+        <w:t>ViewVM</w:t>
+      </w:r>
+      <w:proofErr w:type="spellEnd"/>
+      <w:r>
+        <w:t xml:space="preserve"> Class</w:t>
+      </w:r>
+      <w:r>
+        <w:t>.</w:t>
+      </w:r>
+      <w:r>
+        <w:t xml:space="preserve"> </w:t>
+      </w:r>
+    </w:p>
+    <w:p>
+      <w:proofErr w:type="spellStart"/>
+      <w:r>
+        <w:rPr>
+          <w:b/>
+          <w:bCs/>
+        </w:rPr>
+        <w:t>interviewerVM</w:t>
+      </w:r>
+      <w:proofErr w:type="spellEnd"/>
+      <w:r>
+        <w:t xml:space="preserve"> – This is </w:t>
+      </w:r>
+      <w:r>
+        <w:t>a public variable</w:t>
+      </w:r>
+      <w:r>
+        <w:t xml:space="preserve"> used to store the current instance of the </w:t>
+      </w:r>
+      <w:proofErr w:type="spellStart"/>
+      <w:r>
+        <w:t>InterviewerViewVM</w:t>
+      </w:r>
+      <w:proofErr w:type="spellEnd"/>
+      <w:r>
+        <w:t xml:space="preserve"> Class, it is unused when the client is set to Subject Mode</w:t>
+      </w:r>
+      <w:r>
+        <w:t>.</w:t>
+      </w:r>
+    </w:p>
+    <w:p>
+      <w:proofErr w:type="spellStart"/>
+      <w:r>
+        <w:rPr>
+          <w:b/>
+          <w:bCs/>
+        </w:rPr>
+        <w:t>subjectVM</w:t>
+      </w:r>
+      <w:proofErr w:type="spellEnd"/>
+      <w:r>
+        <w:t xml:space="preserve"> – This is </w:t>
+      </w:r>
+      <w:r>
+        <w:t>a public variable</w:t>
+      </w:r>
+      <w:r>
+        <w:t xml:space="preserve"> used to Store The current Instance of the </w:t>
+      </w:r>
+      <w:proofErr w:type="spellStart"/>
+      <w:r>
+        <w:t>SubjectViewVM</w:t>
+      </w:r>
+      <w:proofErr w:type="spellEnd"/>
+      <w:r>
+        <w:t xml:space="preserve"> Class, it is unused when the Client is set to Interviewer Mode.</w:t>
+      </w:r>
+    </w:p>
+    <w:p>
+      <w:r>
+        <w:rPr>
+          <w:b/>
+          <w:bCs/>
+        </w:rPr>
+        <w:t>_lock</w:t>
+      </w:r>
+      <w:r>
+        <w:t xml:space="preserve"> – This is a private Mutex variable that is used in order to promote thread safe data write access for the </w:t>
+      </w:r>
+      <w:r>
+        <w:t>message board</w:t>
+      </w:r>
+      <w:r>
+        <w:t xml:space="preserve"> and other aspects of the solution with a multithreading </w:t>
+      </w:r>
+      <w:r>
+        <w:t>component.</w:t>
+      </w:r>
+    </w:p>
+    <w:p>
+      <w:pPr>
+        <w:pStyle w:val="Heading6"/>
+      </w:pPr>
+      <w:r>
+        <w:t>Functions:</w:t>
+      </w:r>
+    </w:p>
+    <w:p>
+      <w:proofErr w:type="spellStart"/>
+      <w:proofErr w:type="gramStart"/>
+      <w:r>
+        <w:rPr>
+          <w:b/>
+          <w:bCs/>
+        </w:rPr>
+        <w:t>SetPort</w:t>
+      </w:r>
+      <w:proofErr w:type="spellEnd"/>
+      <w:r>
+        <w:rPr>
+          <w:b/>
+          <w:bCs/>
+        </w:rPr>
+        <w:t>(</w:t>
+      </w:r>
+      <w:proofErr w:type="gramEnd"/>
+      <w:r>
+        <w:rPr>
+          <w:b/>
+          <w:bCs/>
+        </w:rPr>
+        <w:t>port : int)</w:t>
+      </w:r>
+      <w:r>
+        <w:t xml:space="preserve"> – This is a Function tha</w:t>
+      </w:r>
+      <w:r>
+        <w:t>t will be used to initiate the Digital handshake between the Server and the Client, the integer that it takes as a parameter should be the User entered 4 digit session code displayed by the Controller application.</w:t>
+      </w:r>
+      <w:r>
+        <w:t xml:space="preserve"> </w:t>
+      </w:r>
+      <w:r>
+        <w:t xml:space="preserve">It will call the Initialise Connection Function in the Client and upon return will set the mode of the Client based on the Returned Data either as an Interviewer or Subject before finally setting the Active view Model to the Corresponding </w:t>
+      </w:r>
+      <w:proofErr w:type="spellStart"/>
+      <w:r>
+        <w:t>Viewmodel</w:t>
+      </w:r>
+      <w:proofErr w:type="spellEnd"/>
+      <w:r>
+        <w:t>.</w:t>
+      </w:r>
+    </w:p>
+    <w:p>
+      <w:proofErr w:type="spellStart"/>
+      <w:proofErr w:type="gramStart"/>
+      <w:r>
+        <w:rPr>
+          <w:b/>
+          <w:bCs/>
+        </w:rPr>
+        <w:t>GetMessages</w:t>
+      </w:r>
+      <w:proofErr w:type="spellEnd"/>
+      <w:r>
+        <w:rPr>
+          <w:b/>
+          <w:bCs/>
+        </w:rPr>
+        <w:t>(</w:t>
+      </w:r>
+      <w:proofErr w:type="gramEnd"/>
+      <w:r>
+        <w:rPr>
+          <w:b/>
+          <w:bCs/>
+        </w:rPr>
+        <w:t xml:space="preserve">) – </w:t>
+      </w:r>
+      <w:r>
+        <w:t xml:space="preserve">This Function is used to </w:t>
+      </w:r>
+      <w:r>
+        <w:t>access</w:t>
+      </w:r>
+      <w:r>
+        <w:t xml:space="preserve"> the current List of messages </w:t>
+      </w:r>
+      <w:r>
+        <w:t>in an abstracted fashion It returns the Current List of IMessage’s from the session.</w:t>
+      </w:r>
+    </w:p>
+    <w:p>
+      <w:proofErr w:type="spellStart"/>
+      <w:proofErr w:type="gramStart"/>
+      <w:r>
+        <w:rPr>
+          <w:b/>
+          <w:bCs/>
+        </w:rPr>
+        <w:t>SendMessage</w:t>
+      </w:r>
+      <w:proofErr w:type="spellEnd"/>
+      <w:r>
+        <w:rPr>
+          <w:b/>
+          <w:bCs/>
+        </w:rPr>
+        <w:t>(</w:t>
+      </w:r>
+      <w:proofErr w:type="gramEnd"/>
+      <w:r>
+        <w:rPr>
+          <w:b/>
+          <w:bCs/>
+        </w:rPr>
+        <w:t xml:space="preserve">text : string) – </w:t>
+      </w:r>
+      <w:r>
+        <w:t>This Function is used to abstract the Functionality of sending the User input message to the server. It takes the user inputted message as the string parameter.</w:t>
+      </w:r>
+      <w:r>
+        <w:t xml:space="preserve"> It Calls the Client </w:t>
+      </w:r>
+      <w:proofErr w:type="spellStart"/>
+      <w:proofErr w:type="gramStart"/>
+      <w:r>
+        <w:t>SendMessageFunction</w:t>
+      </w:r>
+      <w:proofErr w:type="spellEnd"/>
+      <w:r>
+        <w:t>(</w:t>
+      </w:r>
+      <w:proofErr w:type="gramEnd"/>
+      <w:r>
+        <w:t>) passing the passed in string as a parameter.</w:t>
+      </w:r>
+    </w:p>
+    <w:p>
+      <w:proofErr w:type="spellStart"/>
+      <w:proofErr w:type="gramStart"/>
+      <w:r>
+        <w:rPr>
+          <w:b/>
+          <w:bCs/>
+        </w:rPr>
+        <w:t>SubmitSubjectSelection</w:t>
+      </w:r>
+      <w:proofErr w:type="spellEnd"/>
+      <w:r>
+        <w:rPr>
+          <w:b/>
+          <w:bCs/>
+        </w:rPr>
+        <w:t>(</w:t>
+      </w:r>
+      <w:proofErr w:type="gramEnd"/>
+      <w:r>
+        <w:rPr>
+          <w:b/>
+          <w:bCs/>
+        </w:rPr>
+        <w:t>v : string)</w:t>
+      </w:r>
+      <w:r>
+        <w:rPr>
+          <w:b/>
+          <w:bCs/>
+        </w:rPr>
+        <w:t xml:space="preserve"> – </w:t>
+      </w:r>
+      <w:r>
+        <w:t xml:space="preserve">This Function is used to Send the Interviewers Selected </w:t>
+      </w:r>
+      <w:r>
+        <w:t xml:space="preserve">Guess at who they are speaking to It has very similar functionality to the </w:t>
+      </w:r>
+      <w:proofErr w:type="spellStart"/>
+      <w:r>
+        <w:t>SendMessage</w:t>
+      </w:r>
+      <w:proofErr w:type="spellEnd"/>
+      <w:r>
+        <w:t xml:space="preserve"> Function however it filters the Message to have a specific Tag Type, It calls the Client </w:t>
+      </w:r>
+      <w:proofErr w:type="spellStart"/>
+      <w:r>
+        <w:t>SendMessage</w:t>
+      </w:r>
+      <w:proofErr w:type="spellEnd"/>
+      <w:r>
+        <w:t xml:space="preserve"> Function.</w:t>
+      </w:r>
+    </w:p>
+    <w:p>
+      <w:proofErr w:type="spellStart"/>
+      <w:proofErr w:type="gramStart"/>
+      <w:r>
+        <w:rPr>
+          <w:b/>
+          <w:bCs/>
+        </w:rPr>
+        <w:t>HandleNewMessageRecieved</w:t>
+      </w:r>
+      <w:proofErr w:type="spellEnd"/>
+      <w:r>
+        <w:rPr>
+          <w:b/>
+          <w:bCs/>
+        </w:rPr>
+        <w:t>(</w:t>
+      </w:r>
+      <w:proofErr w:type="gramEnd"/>
+      <w:r>
+        <w:rPr>
+          <w:b/>
+          <w:bCs/>
+        </w:rPr>
+        <w:t xml:space="preserve">message : IMessage) – </w:t>
+      </w:r>
+      <w:r>
+        <w:t xml:space="preserve">This Function </w:t>
+      </w:r>
+      <w:r>
+        <w:t>i</w:t>
+      </w:r>
+      <w:r>
+        <w:t>s</w:t>
+      </w:r>
+      <w:r>
+        <w:t xml:space="preserve"> used to abstract the Adding of a new Message to the Views message board</w:t>
+      </w:r>
+      <w:r>
+        <w:t xml:space="preserve">. It Does this by taking in </w:t>
+      </w:r>
+      <w:proofErr w:type="gramStart"/>
+      <w:r>
+        <w:t>a</w:t>
+      </w:r>
+      <w:proofErr w:type="gramEnd"/>
+      <w:r>
+        <w:t xml:space="preserve"> IMessage derived Data Structure and calls the Update Message board function using the _lock to control thread </w:t>
+      </w:r>
+      <w:proofErr w:type="spellStart"/>
+      <w:r>
+        <w:t>acces</w:t>
+      </w:r>
+      <w:proofErr w:type="spellEnd"/>
+      <w:r>
+        <w:t xml:space="preserve"> and prevent concurrency issues.</w:t>
+      </w:r>
+    </w:p>
+    <w:p>
+      <w:proofErr w:type="spellStart"/>
+      <w:r>
+        <w:rPr>
+          <w:b/>
+          <w:bCs/>
+        </w:rPr>
+        <w:t>UpdateMessageBoard</w:t>
+      </w:r>
+      <w:proofErr w:type="spellEnd"/>
+      <w:r>
+        <w:rPr>
+          <w:b/>
+          <w:bCs/>
+        </w:rPr>
+        <w:t>(</w:t>
+      </w:r>
+      <w:proofErr w:type="spellStart"/>
+      <w:proofErr w:type="gramStart"/>
+      <w:r>
+        <w:rPr>
+          <w:b/>
+          <w:bCs/>
+        </w:rPr>
+        <w:t>message:IMessage</w:t>
+      </w:r>
+      <w:proofErr w:type="spellEnd"/>
+      <w:proofErr w:type="gramEnd"/>
+      <w:r>
+        <w:rPr>
+          <w:b/>
+          <w:bCs/>
+        </w:rPr>
+        <w:t>)</w:t>
+      </w:r>
+      <w:r>
+        <w:t xml:space="preserve"> – This Function is used to update the </w:t>
+      </w:r>
+      <w:proofErr w:type="spellStart"/>
+      <w:r>
+        <w:t>Messageboard</w:t>
+      </w:r>
+      <w:proofErr w:type="spellEnd"/>
+      <w:r>
+        <w:t xml:space="preserve"> for the Active session it takes an IMessage Derived Data Structure as a parameter and adds it to the active view models Message board.</w:t>
+      </w:r>
+    </w:p>
+    <w:p>
+      <w:proofErr w:type="spellStart"/>
+      <w:proofErr w:type="gramStart"/>
+      <w:r>
+        <w:rPr>
+          <w:b/>
+          <w:bCs/>
+        </w:rPr>
+        <w:t>AddDebugMessage</w:t>
+      </w:r>
+      <w:proofErr w:type="spellEnd"/>
+      <w:r>
+        <w:rPr>
+          <w:b/>
+          <w:bCs/>
+        </w:rPr>
+        <w:t>(</w:t>
+      </w:r>
+      <w:proofErr w:type="spellStart"/>
+      <w:proofErr w:type="gramEnd"/>
+      <w:r>
+        <w:rPr>
+          <w:b/>
+          <w:bCs/>
+        </w:rPr>
+        <w:t>dmessage</w:t>
+      </w:r>
+      <w:proofErr w:type="spellEnd"/>
+      <w:r>
+        <w:rPr>
+          <w:b/>
+          <w:bCs/>
+        </w:rPr>
+        <w:t xml:space="preserve"> : string)</w:t>
+      </w:r>
+      <w:r>
+        <w:t xml:space="preserve"> -  This function is used as part of the Debug/testing and adds messages with time stamps to the Debug window of the application.</w:t>
+      </w:r>
+    </w:p>
+    <w:p>
+      <w:proofErr w:type="gramStart"/>
+      <w:r>
+        <w:rPr>
+          <w:b/>
+          <w:bCs/>
+        </w:rPr>
+        <w:t>Close(</w:t>
+      </w:r>
+      <w:proofErr w:type="gramEnd"/>
+      <w:r>
+        <w:rPr>
+          <w:b/>
+          <w:bCs/>
+        </w:rPr>
+        <w:t>)</w:t>
+      </w:r>
+      <w:r>
+        <w:rPr>
+          <w:b/>
+          <w:bCs/>
+        </w:rPr>
+        <w:t xml:space="preserve"> – </w:t>
+      </w:r>
+      <w:r>
+        <w:t xml:space="preserve">This Function handles the Close events and triggers the </w:t>
+      </w:r>
+      <w:proofErr w:type="spellStart"/>
+      <w:r>
+        <w:t>deconstructors</w:t>
+      </w:r>
+      <w:proofErr w:type="spellEnd"/>
+      <w:r>
+        <w:t>/close operations o the child classes of the current Class.</w:t>
+      </w:r>
+    </w:p>
+    <w:p>
+      <w:r>
+        <w:br w:type="page"/>
+      </w:r>
+    </w:p>
+    <w:p>
+      <w:pPr>
+        <w:pStyle w:val="Heading5"/>
+      </w:pPr>
+      <w:r>
+        <w:lastRenderedPageBreak/>
+        <w:t>Client</w:t>
+      </w:r>
+    </w:p>
+    <w:p>
+      <w:r>
+        <w:t xml:space="preserve">This Class is used to host the Back-end functionality and </w:t>
+      </w:r>
+      <w:r>
+        <w:t>Business Logic</w:t>
+      </w:r>
+      <w:r>
+        <w:t xml:space="preserve"> of the Client application </w:t>
+      </w:r>
+    </w:p>
+    <w:p>
+      <w:pPr>
+        <w:pStyle w:val="Heading6"/>
+      </w:pPr>
+      <w:r>
+        <w:t xml:space="preserve">Variables: </w:t>
+      </w:r>
+    </w:p>
+    <w:p>
+      <w:r>
+        <w:rPr>
+          <w:b/>
+          <w:bCs/>
+        </w:rPr>
+        <w:t>c</w:t>
+      </w:r>
+      <w:r>
+        <w:rPr>
+          <w:b/>
+          <w:bCs/>
+        </w:rPr>
+        <w:t xml:space="preserve">onfig – </w:t>
+      </w:r>
+      <w:r>
+        <w:t>This is a public variable that is used to store the current instance of the Config Class</w:t>
+      </w:r>
+      <w:r>
+        <w:t>.</w:t>
+      </w:r>
+    </w:p>
+    <w:p>
+      <w:r>
+        <w:rPr>
+          <w:b/>
+          <w:bCs/>
+        </w:rPr>
+        <w:t>m</w:t>
+      </w:r>
+      <w:r>
+        <w:rPr>
+          <w:b/>
+          <w:bCs/>
+        </w:rPr>
+        <w:t>essages</w:t>
+      </w:r>
+      <w:r>
+        <w:rPr>
+          <w:b/>
+          <w:bCs/>
+        </w:rPr>
+        <w:t xml:space="preserve"> – </w:t>
+      </w:r>
+      <w:r>
+        <w:t>This is a public List</w:t>
+      </w:r>
+      <w:r>
+        <w:rPr>
+          <w:b/>
+          <w:bCs/>
+        </w:rPr>
+        <w:t xml:space="preserve"> </w:t>
+      </w:r>
+      <w:r>
+        <w:t>IMessage Derived Class</w:t>
+      </w:r>
+      <w:r>
+        <w:t>es.</w:t>
+      </w:r>
+    </w:p>
+    <w:p>
+      <w:r>
+        <w:rPr>
+          <w:b/>
+          <w:bCs/>
+        </w:rPr>
+        <w:t>r</w:t>
+      </w:r>
+      <w:r>
+        <w:rPr>
+          <w:b/>
+          <w:bCs/>
+        </w:rPr>
+        <w:t>ole</w:t>
+      </w:r>
+      <w:r>
+        <w:rPr>
+          <w:b/>
+          <w:bCs/>
+        </w:rPr>
+        <w:t xml:space="preserve"> – </w:t>
+      </w:r>
+      <w:r>
+        <w:t xml:space="preserve">this is an </w:t>
+      </w:r>
+      <w:proofErr w:type="spellStart"/>
+      <w:r>
+        <w:t>enum</w:t>
+      </w:r>
+      <w:proofErr w:type="spellEnd"/>
+      <w:r>
+        <w:t xml:space="preserve"> that is used to store the current role of the Client application (Interviewer or Subject).</w:t>
+      </w:r>
+    </w:p>
+    <w:p>
+      <w:r>
+        <w:rPr>
+          <w:b/>
+          <w:bCs/>
+        </w:rPr>
+        <w:t>_socket</w:t>
+      </w:r>
+      <w:r>
+        <w:t xml:space="preserve"> – This is a private variable that is used to store the current instance of the </w:t>
+      </w:r>
+      <w:proofErr w:type="spellStart"/>
+      <w:r>
+        <w:t>SocketHandler</w:t>
+      </w:r>
+      <w:proofErr w:type="spellEnd"/>
+      <w:r>
+        <w:t xml:space="preserve"> Class.</w:t>
+      </w:r>
+    </w:p>
+    <w:p>
+      <w:r>
+        <w:rPr>
+          <w:b/>
+          <w:bCs/>
+        </w:rPr>
+        <w:t>_</w:t>
+      </w:r>
+      <w:proofErr w:type="spellStart"/>
+      <w:r>
+        <w:rPr>
+          <w:b/>
+          <w:bCs/>
+        </w:rPr>
+        <w:t>messageReciever</w:t>
+      </w:r>
+      <w:proofErr w:type="spellEnd"/>
+      <w:r>
+        <w:t xml:space="preserve"> – This is a private variable used to store the instance of the thread that will be listening for messages.</w:t>
+      </w:r>
+    </w:p>
+    <w:p>
+      <w:r>
+        <w:rPr>
+          <w:b/>
+          <w:bCs/>
+        </w:rPr>
+        <w:t>_active</w:t>
+      </w:r>
+      <w:r>
+        <w:rPr>
+          <w:b/>
+          <w:bCs/>
+        </w:rPr>
+        <w:t xml:space="preserve"> – </w:t>
+      </w:r>
+      <w:r>
+        <w:t>This is a private Boolean that is used to control the action loops within the Client code when false all code loops should fall out and cease operation.</w:t>
+      </w:r>
+    </w:p>
+    <w:p>
+      <w:pPr>
+        <w:pStyle w:val="Heading6"/>
+      </w:pPr>
+      <w:r>
+        <w:t>Functions:</w:t>
+      </w:r>
+    </w:p>
+    <w:p>
+      <w:proofErr w:type="gramStart"/>
+      <w:r>
+        <w:rPr>
+          <w:b/>
+          <w:bCs/>
+        </w:rPr>
+        <w:t>Client(</w:t>
+      </w:r>
+      <w:proofErr w:type="gramEnd"/>
+      <w:r>
+        <w:rPr>
+          <w:b/>
+          <w:bCs/>
+        </w:rPr>
+        <w:t xml:space="preserve">) </w:t>
+      </w:r>
+      <w:r>
+        <w:rPr>
+          <w:b/>
+          <w:bCs/>
+        </w:rPr>
+        <w:t xml:space="preserve">– </w:t>
+      </w:r>
+      <w:r>
+        <w:t>This is the Constructor for the Client Class it initialises the variables and sets up the environment for the _</w:t>
+      </w:r>
+      <w:proofErr w:type="spellStart"/>
+      <w:r>
+        <w:t>messageReciever</w:t>
+      </w:r>
+      <w:proofErr w:type="spellEnd"/>
+      <w:r>
+        <w:t xml:space="preserve"> Thread.</w:t>
+      </w:r>
+    </w:p>
+    <w:p>
+      <w:proofErr w:type="spellStart"/>
+      <w:r>
+        <w:rPr>
+          <w:b/>
+          <w:bCs/>
+        </w:rPr>
+        <w:t>SetRole</w:t>
+      </w:r>
+      <w:proofErr w:type="spellEnd"/>
+      <w:r>
+        <w:rPr>
+          <w:b/>
+          <w:bCs/>
+        </w:rPr>
+        <w:t>()</w:t>
+      </w:r>
+      <w:r>
+        <w:rPr>
+          <w:b/>
+          <w:bCs/>
+        </w:rPr>
+        <w:t xml:space="preserve"> – </w:t>
+      </w:r>
+      <w:r>
+        <w:t xml:space="preserve">This Function takes an </w:t>
+      </w:r>
+      <w:proofErr w:type="spellStart"/>
+      <w:r>
+        <w:t>enum</w:t>
+      </w:r>
+      <w:proofErr w:type="spellEnd"/>
+      <w:r>
+        <w:t xml:space="preserve"> as a parameter and is used to set the role variable of the Client CLass</w:t>
+      </w:r>
+      <w:bookmarkStart w:id="24" w:name="_GoBack"/>
+      <w:bookmarkEnd w:id="24"/>
+    </w:p>
+    <w:p>
+      <w:pPr>
+        <w:pStyle w:val="Heading2"/>
+      </w:pPr>
+      <w:bookmarkStart w:id="25" w:name="_Toc100602738"/>
+      <w:r>
+        <w:t>Image</w:t>
+      </w:r>
+      <w:r>
+        <w:t xml:space="preserve"> design</w:t>
+      </w:r>
+      <w:bookmarkEnd w:id="25"/>
     </w:p>
     <w:p>
       <w:pPr>
         <w:pStyle w:val="Advice"/>
       </w:pPr>
       <w:r>
-        <w:t>Typical content</w:t>
-      </w:r>
-      <w:r>
-        <w:t xml:space="preserve"> will be </w:t>
-      </w:r>
-      <w:r>
-        <w:t xml:space="preserve">detailed software design, from architecture to implementation level.  </w:t>
-      </w:r>
-      <w:r>
-        <w:t>A</w:t>
-      </w:r>
-      <w:r>
-        <w:t>s</w:t>
-      </w:r>
-      <w:r>
-        <w:t xml:space="preserve"> well as your text, </w:t>
-      </w:r>
-      <w:r>
-        <w:t>y</w:t>
-      </w:r>
-      <w:r>
-        <w:t xml:space="preserve">ou should include </w:t>
-      </w:r>
-      <w:r>
-        <w:t>UML diagrams, including class structures</w:t>
-      </w:r>
-      <w:r>
-        <w:t>,</w:t>
-      </w:r>
-      <w:r>
-        <w:t xml:space="preserve"> </w:t>
-      </w:r>
-      <w:r>
-        <w:t>activity and sequence</w:t>
-      </w:r>
-      <w:r>
-        <w:t xml:space="preserve"> diagrams</w:t>
-      </w:r>
-      <w:r>
-        <w:t xml:space="preserve"> as appropriate.</w:t>
-      </w:r>
-      <w:r>
-        <w:t xml:space="preserve">  </w:t>
-      </w:r>
-      <w:r>
-        <w:t xml:space="preserve">Don’t just drop diagrams in willy-nilly, though.  </w:t>
-      </w:r>
-      <w:r>
-        <w:t xml:space="preserve">Use them </w:t>
-      </w:r>
-      <w:r>
-        <w:t xml:space="preserve">strategically </w:t>
-      </w:r>
-      <w:r>
-        <w:t>to illustrate points in your text</w:t>
-      </w:r>
-      <w:r>
-        <w:t>.  Remember that ‘a picture is worth a thousand words’ (we don’t apply this rule literally)</w:t>
-      </w:r>
-      <w:r>
-        <w:t xml:space="preserve"> but pictures on their own don’t explain everything</w:t>
-      </w:r>
-      <w:r>
-        <w:t>.</w:t>
+        <w:t xml:space="preserve">If your project involves building hardware, give full details about the process here.  </w:t>
+      </w:r>
+      <w:r>
+        <w:t>Include diagrams as appropriate</w:t>
+      </w:r>
+      <w:r>
+        <w:t xml:space="preserve"> Use them strategically to illustrate points in your text.  Remember that ‘a picture is worth a thousand words’ (we don’t apply this rule literally) but pictures on their own don’t explain everything.</w:t>
       </w:r>
     </w:p>
     <w:p>
@@ -4880,7 +5897,19 @@
         <w:pStyle w:val="Advice"/>
       </w:pPr>
       <w:r>
-        <w:t>If your project requires user interface design, don’t forget to include that.  Screenshots, wireframes and other diagrams are welcome.</w:t>
+        <w:t xml:space="preserve">If your project requires </w:t>
+      </w:r>
+      <w:r>
+        <w:t xml:space="preserve">electronics and/or mechanical </w:t>
+      </w:r>
+      <w:r>
+        <w:t xml:space="preserve">design, don’t forget to include that.  </w:t>
+      </w:r>
+      <w:r>
+        <w:t>Photos, CAD drawings, electronic schematics</w:t>
+      </w:r>
+      <w:r>
+        <w:t xml:space="preserve"> and other diagrams are welcome.</w:t>
       </w:r>
     </w:p>
     <w:p>
@@ -4892,44 +5921,18 @@
       <w:pPr>
         <w:pStyle w:val="Heading2"/>
       </w:pPr>
-      <w:bookmarkStart w:id="20" w:name="_Toc99546129"/>
-      <w:r>
-        <w:t>Hardware design</w:t>
-      </w:r>
-      <w:bookmarkEnd w:id="20"/>
+      <w:bookmarkStart w:id="26" w:name="_Toc100602739"/>
+      <w:r>
+        <w:t>Design constraints</w:t>
+      </w:r>
+      <w:bookmarkEnd w:id="26"/>
     </w:p>
     <w:p>
       <w:pPr>
         <w:pStyle w:val="Advice"/>
       </w:pPr>
       <w:r>
-        <w:t xml:space="preserve">If your project involves building hardware, give full details about the process here.  </w:t>
-      </w:r>
-      <w:r>
-        <w:t>Include diagrams as appropriate</w:t>
-      </w:r>
-      <w:r>
-        <w:t xml:space="preserve">  Use them strategically to illustrate points in your text.  Remember that ‘a picture is worth a thousand words’ (we don’t apply this rule literally) but pictures on their own don’t explain everything.</w:t>
-      </w:r>
-    </w:p>
-    <w:p>
-      <w:pPr>
-        <w:pStyle w:val="Advice"/>
-      </w:pPr>
-      <w:r>
-        <w:t xml:space="preserve">If your project requires </w:t>
-      </w:r>
-      <w:r>
-        <w:t xml:space="preserve">electronics and/or mechanical </w:t>
-      </w:r>
-      <w:r>
-        <w:t xml:space="preserve">design, don’t forget to include that.  </w:t>
-      </w:r>
-      <w:r>
-        <w:t>Photos, CAD drawings, electronic schematics</w:t>
-      </w:r>
-      <w:r>
-        <w:t xml:space="preserve"> and other diagrams are welcome.</w:t>
+        <w:t>You might include this in the next section if you prefer.  Consider the limitations on how you are able to conduct your project.  Relate the bounds (time and resources are obvious ones) which have an impact.</w:t>
       </w:r>
     </w:p>
     <w:p>
@@ -4937,40 +5940,17 @@
         <w:t>Delete the red paragraph and replace this one with your content (use the “Normal” paragraph style).</w:t>
       </w:r>
     </w:p>
-    <w:p>
-      <w:pPr>
-        <w:pStyle w:val="Heading2"/>
-      </w:pPr>
-      <w:bookmarkStart w:id="21" w:name="_Toc99546126"/>
-      <w:r>
-        <w:t>Design constraints</w:t>
-      </w:r>
-      <w:bookmarkEnd w:id="21"/>
-    </w:p>
-    <w:p>
-      <w:pPr>
-        <w:pStyle w:val="Advice"/>
-      </w:pPr>
-      <w:r>
-        <w:t>You might include this in the next section if you prefer.  Consider the limitations on how you are able to conduct your project.  Relate the bounds (time and resources are obvious ones) which have an impact.</w:t>
-      </w:r>
-    </w:p>
-    <w:p>
-      <w:r>
-        <w:t>Delete the red paragraph and replace this one with your content (use the “Normal” paragraph style).</w:t>
-      </w:r>
-    </w:p>
     <w:p/>
     <w:p>
       <w:pPr>
         <w:pStyle w:val="Heading1"/>
       </w:pPr>
-      <w:bookmarkStart w:id="22" w:name="_Toc99546131"/>
+      <w:bookmarkStart w:id="27" w:name="_Toc100602740"/>
       <w:r>
         <w:lastRenderedPageBreak/>
         <w:t>Implementation and testing</w:t>
       </w:r>
-      <w:bookmarkEnd w:id="22"/>
+      <w:bookmarkEnd w:id="27"/>
     </w:p>
     <w:p>
       <w:r>
@@ -4982,11 +5962,11 @@
       <w:pPr>
         <w:pStyle w:val="Heading2"/>
       </w:pPr>
-      <w:bookmarkStart w:id="23" w:name="_Toc99546132"/>
+      <w:bookmarkStart w:id="28" w:name="_Toc100602741"/>
       <w:r>
         <w:t>Implementation</w:t>
       </w:r>
-      <w:bookmarkEnd w:id="23"/>
+      <w:bookmarkEnd w:id="28"/>
     </w:p>
     <w:p>
       <w:pPr>
@@ -5140,11 +6120,11 @@
       <w:pPr>
         <w:pStyle w:val="Heading2"/>
       </w:pPr>
-      <w:bookmarkStart w:id="24" w:name="_Toc99546133"/>
+      <w:bookmarkStart w:id="29" w:name="_Toc100602742"/>
       <w:r>
         <w:t>Testing</w:t>
       </w:r>
-      <w:bookmarkEnd w:id="24"/>
+      <w:bookmarkEnd w:id="29"/>
     </w:p>
     <w:p>
       <w:pPr>
@@ -5226,7 +6206,7 @@
       <w:pPr>
         <w:pStyle w:val="Heading1"/>
       </w:pPr>
-      <w:bookmarkStart w:id="25" w:name="_Toc99546134"/>
+      <w:bookmarkStart w:id="30" w:name="_Toc100602743"/>
       <w:r>
         <w:lastRenderedPageBreak/>
         <w:t>Evaluation</w:t>
@@ -5234,7 +6214,7 @@
       <w:r>
         <w:t xml:space="preserve"> and discussion of results</w:t>
       </w:r>
-      <w:bookmarkEnd w:id="25"/>
+      <w:bookmarkEnd w:id="30"/>
     </w:p>
     <w:p>
       <w:pPr>
@@ -5258,7 +6238,23 @@
           <w:i/>
           <w:iCs/>
         </w:rPr>
-        <w:t xml:space="preserve"> (or other artefact)</w:t>
+        <w:t xml:space="preserve"> (or </w:t>
+      </w:r>
+      <w:proofErr w:type="gramStart"/>
+      <w:r>
+        <w:rPr>
+          <w:i/>
+          <w:iCs/>
+        </w:rPr>
+        <w:t>other</w:t>
+      </w:r>
+      <w:proofErr w:type="gramEnd"/>
+      <w:r>
+        <w:rPr>
+          <w:i/>
+          <w:iCs/>
+        </w:rPr>
+        <w:t xml:space="preserve"> artefact)</w:t>
       </w:r>
       <w:r>
         <w:t xml:space="preserve"> you have developed.</w:t>
@@ -5350,12 +6346,12 @@
       <w:pPr>
         <w:pStyle w:val="Heading1"/>
       </w:pPr>
-      <w:bookmarkStart w:id="26" w:name="_Toc99546135"/>
+      <w:bookmarkStart w:id="31" w:name="_Toc100602744"/>
       <w:r>
         <w:lastRenderedPageBreak/>
         <w:t>Conclusion</w:t>
       </w:r>
-      <w:bookmarkEnd w:id="26"/>
+      <w:bookmarkEnd w:id="31"/>
     </w:p>
     <w:p>
       <w:pPr>
@@ -5390,7 +6386,17 @@
         <w:t xml:space="preserve">  Has it met its initial aims and objectives?  If not, why?  How does the work you have done enhance the field in general?</w:t>
       </w:r>
       <w:r>
-        <w:t xml:space="preserve">  What has been learned from the project?  If you have a well defined research question, has it been answered?</w:t>
+        <w:t xml:space="preserve">  What has been learned from the project?  If you have a </w:t>
+      </w:r>
+      <w:proofErr w:type="spellStart"/>
+      <w:proofErr w:type="gramStart"/>
+      <w:r>
+        <w:t>well defined</w:t>
+      </w:r>
+      <w:proofErr w:type="spellEnd"/>
+      <w:proofErr w:type="gramEnd"/>
+      <w:r>
+        <w:t xml:space="preserve"> research question, has it been answered?</w:t>
       </w:r>
       <w:r>
         <w:t xml:space="preserve">  What do the results mean?</w:t>
@@ -5447,12 +6453,12 @@
       <w:pPr>
         <w:pStyle w:val="UnnumberedHeading1"/>
       </w:pPr>
-      <w:bookmarkStart w:id="27" w:name="_Toc99546136"/>
+      <w:bookmarkStart w:id="32" w:name="_Toc100602745"/>
       <w:r>
         <w:lastRenderedPageBreak/>
         <w:t>References</w:t>
       </w:r>
-      <w:bookmarkEnd w:id="27"/>
+      <w:bookmarkEnd w:id="32"/>
     </w:p>
     <w:p>
       <w:pPr>
@@ -5468,7 +6474,15 @@
         <w:t>assignment you must use the University of Hull’ approved variant of the Harvard referencing style</w:t>
       </w:r>
       <w:r>
-        <w:t xml:space="preserve"> (Fallin </w:t>
+        <w:t xml:space="preserve"> (</w:t>
+      </w:r>
+      <w:proofErr w:type="spellStart"/>
+      <w:r>
+        <w:t>Fallin</w:t>
+      </w:r>
+      <w:proofErr w:type="spellEnd"/>
+      <w:r>
+        <w:t xml:space="preserve"> </w:t>
       </w:r>
       <w:r>
         <w:t>2019)</w:t>
@@ -5509,7 +6523,15 @@
         <w:t>o</w:t>
       </w:r>
       <w:r>
-        <w:t>und’ or  ‘Literature review’ sections.</w:t>
+        <w:t xml:space="preserve">und’ </w:t>
+      </w:r>
+      <w:proofErr w:type="gramStart"/>
+      <w:r>
+        <w:t>or  ‘</w:t>
+      </w:r>
+      <w:proofErr w:type="gramEnd"/>
+      <w:r>
+        <w:t>Literature review’ sections.</w:t>
       </w:r>
     </w:p>
     <w:p>
@@ -5555,7 +6577,15 @@
         <w:pStyle w:val="Advice"/>
       </w:pPr>
       <w:r>
-        <w:t xml:space="preserve">Bahraini, M.S., Bozorg, M., Rad, A.B., </w:t>
+        <w:t xml:space="preserve">Bahraini, M.S., </w:t>
+      </w:r>
+      <w:proofErr w:type="spellStart"/>
+      <w:r>
+        <w:t>Bozorg</w:t>
+      </w:r>
+      <w:proofErr w:type="spellEnd"/>
+      <w:r>
+        <w:t xml:space="preserve">, M., Rad, A.B., </w:t>
       </w:r>
       <w:r>
         <w:t>(</w:t>
@@ -5584,8 +6614,13 @@
       <w:pPr>
         <w:pStyle w:val="Advice"/>
       </w:pPr>
-      <w:r>
-        <w:t xml:space="preserve">Fallin, L., </w:t>
+      <w:proofErr w:type="spellStart"/>
+      <w:r>
+        <w:t>Fallin</w:t>
+      </w:r>
+      <w:proofErr w:type="spellEnd"/>
+      <w:r>
+        <w:t xml:space="preserve">, L., </w:t>
       </w:r>
       <w:r>
         <w:t>(2019)</w:t>
@@ -5595,107 +6630,48 @@
           <w:i/>
           <w:iCs/>
         </w:rPr>
-        <w:t>. LibGuides: Referencing your work: Harvard Hull</w:t>
-      </w:r>
+        <w:t xml:space="preserve">. </w:t>
+      </w:r>
+      <w:proofErr w:type="spellStart"/>
       <w:r>
         <w:rPr>
           <w:i/>
           <w:iCs/>
         </w:rPr>
-        <w:t xml:space="preserve">. </w:t>
-      </w:r>
-      <w:r>
-        <w:t>Available online:</w:t>
-      </w:r>
-      <w:r>
-        <w:t xml:space="preserve"> </w:t>
-      </w:r>
-      <w:r>
-        <w:t>http:</w:t>
-      </w:r>
-      <w:r>
-        <w:t xml:space="preserve">//libguides.hull.ac.uk/referencing/harvard (accessed </w:t>
-      </w:r>
-      <w:r>
-        <w:t>10/10/2019</w:t>
-      </w:r>
-      <w:r>
-        <w:t>).</w:t>
-      </w:r>
-    </w:p>
-    <w:p>
-      <w:pPr>
-        <w:pStyle w:val="Advice"/>
-      </w:pPr>
-      <w:r>
-        <w:t xml:space="preserve">Janis, I., </w:t>
-      </w:r>
-      <w:r>
-        <w:t>(</w:t>
-      </w:r>
-      <w:r>
-        <w:t>1972</w:t>
-      </w:r>
-      <w:r>
-        <w:t>)</w:t>
-      </w:r>
-      <w:r>
-        <w:t xml:space="preserve">. </w:t>
-      </w:r>
+        <w:t>LibGuides</w:t>
+      </w:r>
+      <w:proofErr w:type="spellEnd"/>
       <w:r>
         <w:rPr>
           <w:i/>
           <w:iCs/>
         </w:rPr>
-        <w:t>Victims of Groupthink: A psychological study of foreign-policy decisions and fiascoes.</w:t>
-      </w:r>
-      <w:r>
-        <w:t xml:space="preserve"> Houghton Mifflin, Boston.</w:t>
-      </w:r>
-    </w:p>
-    <w:p>
-      <w:pPr>
-        <w:pStyle w:val="Advice"/>
-      </w:pPr>
-      <w:r>
-        <w:t>O</w:t>
-      </w:r>
-      <w:r>
-        <w:t>ffice For Students</w:t>
-      </w:r>
-      <w:r>
-        <w:t xml:space="preserve"> </w:t>
-      </w:r>
-      <w:r>
-        <w:t>(</w:t>
-      </w:r>
-      <w:r>
-        <w:t>2018</w:t>
-      </w:r>
-      <w:r>
-        <w:t xml:space="preserve">) </w:t>
+        <w:t>: Referencing your work: Harvard Hull</w:t>
       </w:r>
       <w:r>
         <w:rPr>
           <w:i/>
           <w:iCs/>
         </w:rPr>
-        <w:t>. Securing student success: Regulation framework for higher education in England</w:t>
-      </w:r>
-      <w:r>
-        <w:t>.</w:t>
-      </w:r>
-      <w:r>
-        <w:t xml:space="preserve">  Available online:</w:t>
+        <w:t xml:space="preserve">. </w:t>
+      </w:r>
+      <w:r>
+        <w:t>Available online:</w:t>
       </w:r>
       <w:r>
         <w:t xml:space="preserve"> </w:t>
       </w:r>
       <w:r>
-        <w:t>https://www.officeforstudents.org.uk/media/1406/ofs2018_01.pdf</w:t>
-      </w:r>
-      <w:r>
-        <w:t xml:space="preserve"> (accessed 10/10/2019)</w:t>
+        <w:t>http:</w:t>
+      </w:r>
+      <w:r>
+        <w:t xml:space="preserve">//libguides.hull.ac.uk/referencing/harvard (accessed </w:t>
+      </w:r>
+      <w:r>
+        <w:t>10/10/2019</w:t>
+      </w:r>
+      <w:r>
+        <w:t>).</w:t>
       </w:r>
     </w:p>
     <w:p>
@@ -5703,25 +6679,133 @@
         <w:pStyle w:val="Advice"/>
       </w:pPr>
       <w:r>
-        <w:t xml:space="preserve">Schmuck, P., Chli, M., </w:t>
+        <w:t xml:space="preserve">Janis, I., </w:t>
       </w:r>
       <w:r>
         <w:t>(</w:t>
       </w:r>
       <w:r>
-        <w:t>2019</w:t>
+        <w:t>1972</w:t>
       </w:r>
       <w:r>
         <w:t>)</w:t>
       </w:r>
       <w:r>
-        <w:t xml:space="preserve">. CCM-SLAM: Robust and efficient centralized collaborative monocular simultaneous localization and mapping for robotic teams. </w:t>
+        <w:t xml:space="preserve">. </w:t>
       </w:r>
       <w:r>
         <w:rPr>
           <w:i/>
           <w:iCs/>
         </w:rPr>
+        <w:t xml:space="preserve">Victims of Groupthink: A psychological study of foreign-policy decisions and </w:t>
+      </w:r>
+      <w:proofErr w:type="spellStart"/>
+      <w:r>
+        <w:rPr>
+          <w:i/>
+          <w:iCs/>
+        </w:rPr>
+        <w:t>fiascoes</w:t>
+      </w:r>
+      <w:proofErr w:type="spellEnd"/>
+      <w:r>
+        <w:rPr>
+          <w:i/>
+          <w:iCs/>
+        </w:rPr>
+        <w:t>.</w:t>
+      </w:r>
+      <w:r>
+        <w:t xml:space="preserve"> Houghton Mifflin, Boston.</w:t>
+      </w:r>
+    </w:p>
+    <w:p>
+      <w:pPr>
+        <w:pStyle w:val="Advice"/>
+      </w:pPr>
+      <w:r>
+        <w:t>O</w:t>
+      </w:r>
+      <w:r>
+        <w:t>ffice For Students</w:t>
+      </w:r>
+      <w:r>
+        <w:t xml:space="preserve"> </w:t>
+      </w:r>
+      <w:r>
+        <w:t>(</w:t>
+      </w:r>
+      <w:r>
+        <w:t>2018</w:t>
+      </w:r>
+      <w:proofErr w:type="gramStart"/>
+      <w:r>
+        <w:t xml:space="preserve">) </w:t>
+      </w:r>
+      <w:r>
+        <w:rPr>
+          <w:i/>
+          <w:iCs/>
+        </w:rPr>
+        <w:t>.</w:t>
+      </w:r>
+      <w:proofErr w:type="gramEnd"/>
+      <w:r>
+        <w:rPr>
+          <w:i/>
+          <w:iCs/>
+        </w:rPr>
+        <w:t xml:space="preserve"> Securing student success: Regulation framework for higher education in England</w:t>
+      </w:r>
+      <w:r>
+        <w:t>.</w:t>
+      </w:r>
+      <w:r>
+        <w:t xml:space="preserve">  Available online:</w:t>
+      </w:r>
+      <w:r>
+        <w:t xml:space="preserve"> </w:t>
+      </w:r>
+      <w:r>
+        <w:t>https://www.officeforstudents.org.uk/media/1406/ofs2018_01.pdf</w:t>
+      </w:r>
+      <w:r>
+        <w:t xml:space="preserve"> (accessed 10/10/2019)</w:t>
+      </w:r>
+    </w:p>
+    <w:p>
+      <w:pPr>
+        <w:pStyle w:val="Advice"/>
+      </w:pPr>
+      <w:r>
+        <w:t xml:space="preserve">Schmuck, P., </w:t>
+      </w:r>
+      <w:proofErr w:type="spellStart"/>
+      <w:r>
+        <w:t>Chli</w:t>
+      </w:r>
+      <w:proofErr w:type="spellEnd"/>
+      <w:r>
+        <w:t xml:space="preserve">, M., </w:t>
+      </w:r>
+      <w:r>
+        <w:t>(</w:t>
+      </w:r>
+      <w:r>
+        <w:t>2019</w:t>
+      </w:r>
+      <w:r>
+        <w:t>)</w:t>
+      </w:r>
+      <w:r>
+        <w:t xml:space="preserve">. CCM-SLAM: Robust and efficient centralized collaborative monocular simultaneous localization and mapping for robotic teams. </w:t>
+      </w:r>
+      <w:r>
+        <w:rPr>
+          <w:i/>
+          <w:iCs/>
+        </w:rPr>
         <w:t>Journal of Field Robotics</w:t>
       </w:r>
       <w:r>
@@ -5754,7 +6838,7 @@
       <w:pPr>
         <w:pStyle w:val="UnnumberedHeading1"/>
       </w:pPr>
-      <w:bookmarkStart w:id="28" w:name="_Toc99546137"/>
+      <w:bookmarkStart w:id="33" w:name="_Toc100602746"/>
       <w:r>
         <w:lastRenderedPageBreak/>
         <w:t>Appendix A</w:t>
@@ -5762,7 +6846,7 @@
       <w:r>
         <w:t xml:space="preserve"> – Interesting but not vital material</w:t>
       </w:r>
-      <w:bookmarkEnd w:id="28"/>
+      <w:bookmarkEnd w:id="33"/>
     </w:p>
     <w:p>
       <w:pPr>
@@ -5827,7 +6911,7 @@
       <w:pPr>
         <w:pStyle w:val="UnnumberedHeading1"/>
       </w:pPr>
-      <w:bookmarkStart w:id="29" w:name="_Toc99546138"/>
+      <w:bookmarkStart w:id="34" w:name="_Toc100602747"/>
       <w:r>
         <w:lastRenderedPageBreak/>
         <w:t>Appendix B</w:t>
@@ -5838,7 +6922,7 @@
       <w:r>
         <w:t>useful</w:t>
       </w:r>
-      <w:bookmarkEnd w:id="29"/>
+      <w:bookmarkEnd w:id="34"/>
     </w:p>
     <w:p>
       <w:pPr>
@@ -5876,7 +6960,7 @@
     </w:p>
     <w:p/>
     <w:sectPr>
-      <w:footerReference w:type="default" r:id="rId12"/>
+      <w:footerReference w:type="default" r:id="rId13"/>
       <w:pgSz w:w="11906" w:h="16838"/>
       <w:pgMar w:top="1440" w:right="1440" w:bottom="1440" w:left="1440" w:header="708" w:footer="708" w:gutter="0"/>
       <w:pgNumType w:start="1"/>
@@ -5888,7 +6972,7 @@
 </file>
 
 <file path=word/endnotes.xml><?xml version="1.0" encoding="utf-8"?>
-<w:endnotes xmlns:wpc="http://schemas.microsoft.com/office/word/2010/wordprocessingCanvas" xmlns:cx="http://schemas.microsoft.com/office/drawing/2014/chartex" xmlns:cx1="http://schemas.microsoft.com/office/drawing/2015/9/8/chartex" xmlns:cx2="http://schemas.microsoft.com/office/drawing/2015/10/21/chartex" xmlns:cx3="http://schemas.microsoft.com/office/drawing/2016/5/9/chartex" xmlns:cx4="http://schemas.microsoft.com/office/drawing/2016/5/10/chartex" xmlns:cx5="http://schemas.microsoft.com/office/drawing/2016/5/11/chartex" xmlns:cx6="http://schemas.microsoft.com/office/drawing/2016/5/12/chartex" xmlns:cx7="http://schemas.microsoft.com/office/drawing/2016/5/13/chartex" xmlns:cx8="http://schemas.microsoft.com/office/drawing/2016/5/14/chartex" xmlns:mc="http://schemas.openxmlformats.org/markup-compatibility/2006" xmlns:aink="http://schemas.microsoft.com/office/drawing/2016/ink" xmlns:am3d="http://schemas.microsoft.com/office/drawing/2017/model3d" xmlns:o="urn:schemas-microsoft-com:office:office" xmlns:r="http://schemas.openxmlformats.org/officeDocument/2006/relationships" xmlns:m="http://schemas.openxmlformats.org/officeDocument/2006/math" xmlns:v="urn:schemas-microsoft-com:vml" xmlns:wp14="http://schemas.microsoft.com/office/word/2010/wordprocessingDrawing" xmlns:wp="http://schemas.openxmlformats.org/drawingml/2006/wordprocessingDrawing" xmlns:w10="urn:schemas-microsoft-com:office:word" xmlns:w="http://schemas.openxmlformats.org/wordprocessingml/2006/main" xmlns:w14="http://schemas.microsoft.com/office/word/2010/wordml" xmlns:w15="http://schemas.microsoft.com/office/word/2012/wordml" xmlns:w16cex="http://schemas.microsoft.com/office/word/2018/wordml/cex" xmlns:w16cid="http://schemas.microsoft.com/office/word/2016/wordml/cid" xmlns:w16="http://schemas.microsoft.com/office/word/2018/wordml" xmlns:w16sdtdh="http://schemas.microsoft.com/office/word/2020/wordml/sdtdatahash" xmlns:w16se="http://schemas.microsoft.com/office/word/2015/wordml/symex" xmlns:wpg="http://schemas.microsoft.com/office/word/2010/wordprocessingGroup" xmlns:wpi="http://schemas.microsoft.com/office/word/2010/wordprocessingInk" xmlns:wne="http://schemas.microsoft.com/office/word/2006/wordml" xmlns:wps="http://schemas.microsoft.com/office/word/2010/wordprocessingShape" mc:Ignorable="w14 w15 w16se w16cid w16 w16cex w16sdtdh wp14">
+<w:endnotes xmlns:wpc="http://schemas.microsoft.com/office/word/2010/wordprocessingCanvas" xmlns:cx="http://schemas.microsoft.com/office/drawing/2014/chartex" xmlns:cx1="http://schemas.microsoft.com/office/drawing/2015/9/8/chartex" xmlns:cx2="http://schemas.microsoft.com/office/drawing/2015/10/21/chartex" xmlns:cx3="http://schemas.microsoft.com/office/drawing/2016/5/9/chartex" xmlns:cx4="http://schemas.microsoft.com/office/drawing/2016/5/10/chartex" xmlns:cx5="http://schemas.microsoft.com/office/drawing/2016/5/11/chartex" xmlns:cx6="http://schemas.microsoft.com/office/drawing/2016/5/12/chartex" xmlns:cx7="http://schemas.microsoft.com/office/drawing/2016/5/13/chartex" xmlns:cx8="http://schemas.microsoft.com/office/drawing/2016/5/14/chartex" xmlns:mc="http://schemas.openxmlformats.org/markup-compatibility/2006" xmlns:aink="http://schemas.microsoft.com/office/drawing/2016/ink" xmlns:am3d="http://schemas.microsoft.com/office/drawing/2017/model3d" xmlns:o="urn:schemas-microsoft-com:office:office" xmlns:r="http://schemas.openxmlformats.org/officeDocument/2006/relationships" xmlns:m="http://schemas.openxmlformats.org/officeDocument/2006/math" xmlns:v="urn:schemas-microsoft-com:vml" xmlns:wp14="http://schemas.microsoft.com/office/word/2010/wordprocessingDrawing" xmlns:wp="http://schemas.openxmlformats.org/drawingml/2006/wordprocessingDrawing" xmlns:w10="urn:schemas-microsoft-com:office:word" xmlns:w="http://schemas.openxmlformats.org/wordprocessingml/2006/main" xmlns:w14="http://schemas.microsoft.com/office/word/2010/wordml" xmlns:w15="http://schemas.microsoft.com/office/word/2012/wordml" xmlns:w16cid="http://schemas.microsoft.com/office/word/2016/wordml/cid" xmlns:w16se="http://schemas.microsoft.com/office/word/2015/wordml/symex" xmlns:wpg="http://schemas.microsoft.com/office/word/2010/wordprocessingGroup" xmlns:wpi="http://schemas.microsoft.com/office/word/2010/wordprocessingInk" xmlns:wne="http://schemas.microsoft.com/office/word/2006/wordml" xmlns:wps="http://schemas.microsoft.com/office/word/2010/wordprocessingShape" mc:Ignorable="w14 w15 w16se w16cid wp14">
   <w:endnote w:type="separator" w:id="-1">
     <w:p>
       <w:pPr>
@@ -5913,7 +6997,7 @@
 </file>
 
 <file path=word/footer1.xml><?xml version="1.0" encoding="utf-8"?>
-<w:ftr xmlns:wpc="http://schemas.microsoft.com/office/word/2010/wordprocessingCanvas" xmlns:cx="http://schemas.microsoft.com/office/drawing/2014/chartex" xmlns:cx1="http://schemas.microsoft.com/office/drawing/2015/9/8/chartex" xmlns:cx2="http://schemas.microsoft.com/office/drawing/2015/10/21/chartex" xmlns:cx3="http://schemas.microsoft.com/office/drawing/2016/5/9/chartex" xmlns:cx4="http://schemas.microsoft.com/office/drawing/2016/5/10/chartex" xmlns:cx5="http://schemas.microsoft.com/office/drawing/2016/5/11/chartex" xmlns:cx6="http://schemas.microsoft.com/office/drawing/2016/5/12/chartex" xmlns:cx7="http://schemas.microsoft.com/office/drawing/2016/5/13/chartex" xmlns:cx8="http://schemas.microsoft.com/office/drawing/2016/5/14/chartex" xmlns:mc="http://schemas.openxmlformats.org/markup-compatibility/2006" xmlns:aink="http://schemas.microsoft.com/office/drawing/2016/ink" xmlns:am3d="http://schemas.microsoft.com/office/drawing/2017/model3d" xmlns:o="urn:schemas-microsoft-com:office:office" xmlns:r="http://schemas.openxmlformats.org/officeDocument/2006/relationships" xmlns:m="http://schemas.openxmlformats.org/officeDocument/2006/math" xmlns:v="urn:schemas-microsoft-com:vml" xmlns:wp14="http://schemas.microsoft.com/office/word/2010/wordprocessingDrawing" xmlns:wp="http://schemas.openxmlformats.org/drawingml/2006/wordprocessingDrawing" xmlns:w10="urn:schemas-microsoft-com:office:word" xmlns:w="http://schemas.openxmlformats.org/wordprocessingml/2006/main" xmlns:w14="http://schemas.microsoft.com/office/word/2010/wordml" xmlns:w15="http://schemas.microsoft.com/office/word/2012/wordml" xmlns:w16cex="http://schemas.microsoft.com/office/word/2018/wordml/cex" xmlns:w16cid="http://schemas.microsoft.com/office/word/2016/wordml/cid" xmlns:w16="http://schemas.microsoft.com/office/word/2018/wordml" xmlns:w16sdtdh="http://schemas.microsoft.com/office/word/2020/wordml/sdtdatahash" xmlns:w16se="http://schemas.microsoft.com/office/word/2015/wordml/symex" xmlns:wpg="http://schemas.microsoft.com/office/word/2010/wordprocessingGroup" xmlns:wpi="http://schemas.microsoft.com/office/word/2010/wordprocessingInk" xmlns:wne="http://schemas.microsoft.com/office/word/2006/wordml" xmlns:wps="http://schemas.microsoft.com/office/word/2010/wordprocessingShape" mc:Ignorable="w14 w15 w16se w16cid w16 w16cex w16sdtdh wp14">
+<w:ftr xmlns:wpc="http://schemas.microsoft.com/office/word/2010/wordprocessingCanvas" xmlns:cx="http://schemas.microsoft.com/office/drawing/2014/chartex" xmlns:cx1="http://schemas.microsoft.com/office/drawing/2015/9/8/chartex" xmlns:cx2="http://schemas.microsoft.com/office/drawing/2015/10/21/chartex" xmlns:cx3="http://schemas.microsoft.com/office/drawing/2016/5/9/chartex" xmlns:cx4="http://schemas.microsoft.com/office/drawing/2016/5/10/chartex" xmlns:cx5="http://schemas.microsoft.com/office/drawing/2016/5/11/chartex" xmlns:cx6="http://schemas.microsoft.com/office/drawing/2016/5/12/chartex" xmlns:cx7="http://schemas.microsoft.com/office/drawing/2016/5/13/chartex" xmlns:cx8="http://schemas.microsoft.com/office/drawing/2016/5/14/chartex" xmlns:mc="http://schemas.openxmlformats.org/markup-compatibility/2006" xmlns:aink="http://schemas.microsoft.com/office/drawing/2016/ink" xmlns:am3d="http://schemas.microsoft.com/office/drawing/2017/model3d" xmlns:o="urn:schemas-microsoft-com:office:office" xmlns:r="http://schemas.openxmlformats.org/officeDocument/2006/relationships" xmlns:m="http://schemas.openxmlformats.org/officeDocument/2006/math" xmlns:v="urn:schemas-microsoft-com:vml" xmlns:wp14="http://schemas.microsoft.com/office/word/2010/wordprocessingDrawing" xmlns:wp="http://schemas.openxmlformats.org/drawingml/2006/wordprocessingDrawing" xmlns:w10="urn:schemas-microsoft-com:office:word" xmlns:w="http://schemas.openxmlformats.org/wordprocessingml/2006/main" xmlns:w14="http://schemas.microsoft.com/office/word/2010/wordml" xmlns:w15="http://schemas.microsoft.com/office/word/2012/wordml" xmlns:w16cid="http://schemas.microsoft.com/office/word/2016/wordml/cid" xmlns:w16se="http://schemas.microsoft.com/office/word/2015/wordml/symex" xmlns:wpg="http://schemas.microsoft.com/office/word/2010/wordprocessingGroup" xmlns:wpi="http://schemas.microsoft.com/office/word/2010/wordprocessingInk" xmlns:wne="http://schemas.microsoft.com/office/word/2006/wordml" xmlns:wps="http://schemas.microsoft.com/office/word/2010/wordprocessingShape" mc:Ignorable="w14 w15 w16se w16cid wp14">
   <w:p>
     <w:pPr>
       <w:pStyle w:val="Footer"/>
@@ -5929,7 +7013,7 @@
 </file>
 
 <file path=word/footer2.xml><?xml version="1.0" encoding="utf-8"?>
-<w:ftr xmlns:wpc="http://schemas.microsoft.com/office/word/2010/wordprocessingCanvas" xmlns:cx="http://schemas.microsoft.com/office/drawing/2014/chartex" xmlns:cx1="http://schemas.microsoft.com/office/drawing/2015/9/8/chartex" xmlns:cx2="http://schemas.microsoft.com/office/drawing/2015/10/21/chartex" xmlns:cx3="http://schemas.microsoft.com/office/drawing/2016/5/9/chartex" xmlns:cx4="http://schemas.microsoft.com/office/drawing/2016/5/10/chartex" xmlns:cx5="http://schemas.microsoft.com/office/drawing/2016/5/11/chartex" xmlns:cx6="http://schemas.microsoft.com/office/drawing/2016/5/12/chartex" xmlns:cx7="http://schemas.microsoft.com/office/drawing/2016/5/13/chartex" xmlns:cx8="http://schemas.microsoft.com/office/drawing/2016/5/14/chartex" xmlns:mc="http://schemas.openxmlformats.org/markup-compatibility/2006" xmlns:aink="http://schemas.microsoft.com/office/drawing/2016/ink" xmlns:am3d="http://schemas.microsoft.com/office/drawing/2017/model3d" xmlns:o="urn:schemas-microsoft-com:office:office" xmlns:r="http://schemas.openxmlformats.org/officeDocument/2006/relationships" xmlns:m="http://schemas.openxmlformats.org/officeDocument/2006/math" xmlns:v="urn:schemas-microsoft-com:vml" xmlns:wp14="http://schemas.microsoft.com/office/word/2010/wordprocessingDrawing" xmlns:wp="http://schemas.openxmlformats.org/drawingml/2006/wordprocessingDrawing" xmlns:w10="urn:schemas-microsoft-com:office:word" xmlns:w="http://schemas.openxmlformats.org/wordprocessingml/2006/main" xmlns:w14="http://schemas.microsoft.com/office/word/2010/wordml" xmlns:w15="http://schemas.microsoft.com/office/word/2012/wordml" xmlns:w16cex="http://schemas.microsoft.com/office/word/2018/wordml/cex" xmlns:w16cid="http://schemas.microsoft.com/office/word/2016/wordml/cid" xmlns:w16="http://schemas.microsoft.com/office/word/2018/wordml" xmlns:w16sdtdh="http://schemas.microsoft.com/office/word/2020/wordml/sdtdatahash" xmlns:w16se="http://schemas.microsoft.com/office/word/2015/wordml/symex" xmlns:wpg="http://schemas.microsoft.com/office/word/2010/wordprocessingGroup" xmlns:wpi="http://schemas.microsoft.com/office/word/2010/wordprocessingInk" xmlns:wne="http://schemas.microsoft.com/office/word/2006/wordml" xmlns:wps="http://schemas.microsoft.com/office/word/2010/wordprocessingShape" mc:Ignorable="w14 w15 w16se w16cid w16 w16cex w16sdtdh wp14">
+<w:ftr xmlns:wpc="http://schemas.microsoft.com/office/word/2010/wordprocessingCanvas" xmlns:cx="http://schemas.microsoft.com/office/drawing/2014/chartex" xmlns:cx1="http://schemas.microsoft.com/office/drawing/2015/9/8/chartex" xmlns:cx2="http://schemas.microsoft.com/office/drawing/2015/10/21/chartex" xmlns:cx3="http://schemas.microsoft.com/office/drawing/2016/5/9/chartex" xmlns:cx4="http://schemas.microsoft.com/office/drawing/2016/5/10/chartex" xmlns:cx5="http://schemas.microsoft.com/office/drawing/2016/5/11/chartex" xmlns:cx6="http://schemas.microsoft.com/office/drawing/2016/5/12/chartex" xmlns:cx7="http://schemas.microsoft.com/office/drawing/2016/5/13/chartex" xmlns:cx8="http://schemas.microsoft.com/office/drawing/2016/5/14/chartex" xmlns:mc="http://schemas.openxmlformats.org/markup-compatibility/2006" xmlns:aink="http://schemas.microsoft.com/office/drawing/2016/ink" xmlns:am3d="http://schemas.microsoft.com/office/drawing/2017/model3d" xmlns:o="urn:schemas-microsoft-com:office:office" xmlns:r="http://schemas.openxmlformats.org/officeDocument/2006/relationships" xmlns:m="http://schemas.openxmlformats.org/officeDocument/2006/math" xmlns:v="urn:schemas-microsoft-com:vml" xmlns:wp14="http://schemas.microsoft.com/office/word/2010/wordprocessingDrawing" xmlns:wp="http://schemas.openxmlformats.org/drawingml/2006/wordprocessingDrawing" xmlns:w10="urn:schemas-microsoft-com:office:word" xmlns:w="http://schemas.openxmlformats.org/wordprocessingml/2006/main" xmlns:w14="http://schemas.microsoft.com/office/word/2010/wordml" xmlns:w15="http://schemas.microsoft.com/office/word/2012/wordml" xmlns:w16cid="http://schemas.microsoft.com/office/word/2016/wordml/cid" xmlns:w16se="http://schemas.microsoft.com/office/word/2015/wordml/symex" xmlns:wpg="http://schemas.microsoft.com/office/word/2010/wordprocessingGroup" xmlns:wpi="http://schemas.microsoft.com/office/word/2010/wordprocessingInk" xmlns:wne="http://schemas.microsoft.com/office/word/2006/wordml" xmlns:wps="http://schemas.microsoft.com/office/word/2010/wordprocessingShape" mc:Ignorable="w14 w15 w16se w16cid wp14">
   <w:p>
     <w:pPr>
       <w:pStyle w:val="Footer"/>
@@ -5966,7 +7050,7 @@
 </file>
 
 <file path=word/footer3.xml><?xml version="1.0" encoding="utf-8"?>
-<w:ftr xmlns:wpc="http://schemas.microsoft.com/office/word/2010/wordprocessingCanvas" xmlns:cx="http://schemas.microsoft.com/office/drawing/2014/chartex" xmlns:cx1="http://schemas.microsoft.com/office/drawing/2015/9/8/chartex" xmlns:cx2="http://schemas.microsoft.com/office/drawing/2015/10/21/chartex" xmlns:cx3="http://schemas.microsoft.com/office/drawing/2016/5/9/chartex" xmlns:cx4="http://schemas.microsoft.com/office/drawing/2016/5/10/chartex" xmlns:cx5="http://schemas.microsoft.com/office/drawing/2016/5/11/chartex" xmlns:cx6="http://schemas.microsoft.com/office/drawing/2016/5/12/chartex" xmlns:cx7="http://schemas.microsoft.com/office/drawing/2016/5/13/chartex" xmlns:cx8="http://schemas.microsoft.com/office/drawing/2016/5/14/chartex" xmlns:mc="http://schemas.openxmlformats.org/markup-compatibility/2006" xmlns:aink="http://schemas.microsoft.com/office/drawing/2016/ink" xmlns:am3d="http://schemas.microsoft.com/office/drawing/2017/model3d" xmlns:o="urn:schemas-microsoft-com:office:office" xmlns:r="http://schemas.openxmlformats.org/officeDocument/2006/relationships" xmlns:m="http://schemas.openxmlformats.org/officeDocument/2006/math" xmlns:v="urn:schemas-microsoft-com:vml" xmlns:wp14="http://schemas.microsoft.com/office/word/2010/wordprocessingDrawing" xmlns:wp="http://schemas.openxmlformats.org/drawingml/2006/wordprocessingDrawing" xmlns:w10="urn:schemas-microsoft-com:office:word" xmlns:w="http://schemas.openxmlformats.org/wordprocessingml/2006/main" xmlns:w14="http://schemas.microsoft.com/office/word/2010/wordml" xmlns:w15="http://schemas.microsoft.com/office/word/2012/wordml" xmlns:w16cex="http://schemas.microsoft.com/office/word/2018/wordml/cex" xmlns:w16cid="http://schemas.microsoft.com/office/word/2016/wordml/cid" xmlns:w16="http://schemas.microsoft.com/office/word/2018/wordml" xmlns:w16sdtdh="http://schemas.microsoft.com/office/word/2020/wordml/sdtdatahash" xmlns:w16se="http://schemas.microsoft.com/office/word/2015/wordml/symex" xmlns:wpg="http://schemas.microsoft.com/office/word/2010/wordprocessingGroup" xmlns:wpi="http://schemas.microsoft.com/office/word/2010/wordprocessingInk" xmlns:wne="http://schemas.microsoft.com/office/word/2006/wordml" xmlns:wps="http://schemas.microsoft.com/office/word/2010/wordprocessingShape" mc:Ignorable="w14 w15 w16se w16cid w16 w16cex w16sdtdh wp14">
+<w:ftr xmlns:wpc="http://schemas.microsoft.com/office/word/2010/wordprocessingCanvas" xmlns:cx="http://schemas.microsoft.com/office/drawing/2014/chartex" xmlns:cx1="http://schemas.microsoft.com/office/drawing/2015/9/8/chartex" xmlns:cx2="http://schemas.microsoft.com/office/drawing/2015/10/21/chartex" xmlns:cx3="http://schemas.microsoft.com/office/drawing/2016/5/9/chartex" xmlns:cx4="http://schemas.microsoft.com/office/drawing/2016/5/10/chartex" xmlns:cx5="http://schemas.microsoft.com/office/drawing/2016/5/11/chartex" xmlns:cx6="http://schemas.microsoft.com/office/drawing/2016/5/12/chartex" xmlns:cx7="http://schemas.microsoft.com/office/drawing/2016/5/13/chartex" xmlns:cx8="http://schemas.microsoft.com/office/drawing/2016/5/14/chartex" xmlns:mc="http://schemas.openxmlformats.org/markup-compatibility/2006" xmlns:aink="http://schemas.microsoft.com/office/drawing/2016/ink" xmlns:am3d="http://schemas.microsoft.com/office/drawing/2017/model3d" xmlns:o="urn:schemas-microsoft-com:office:office" xmlns:r="http://schemas.openxmlformats.org/officeDocument/2006/relationships" xmlns:m="http://schemas.openxmlformats.org/officeDocument/2006/math" xmlns:v="urn:schemas-microsoft-com:vml" xmlns:wp14="http://schemas.microsoft.com/office/word/2010/wordprocessingDrawing" xmlns:wp="http://schemas.openxmlformats.org/drawingml/2006/wordprocessingDrawing" xmlns:w10="urn:schemas-microsoft-com:office:word" xmlns:w="http://schemas.openxmlformats.org/wordprocessingml/2006/main" xmlns:w14="http://schemas.microsoft.com/office/word/2010/wordml" xmlns:w15="http://schemas.microsoft.com/office/word/2012/wordml" xmlns:w16cid="http://schemas.microsoft.com/office/word/2016/wordml/cid" xmlns:w16se="http://schemas.microsoft.com/office/word/2015/wordml/symex" xmlns:wpg="http://schemas.microsoft.com/office/word/2010/wordprocessingGroup" xmlns:wpi="http://schemas.microsoft.com/office/word/2010/wordprocessingInk" xmlns:wne="http://schemas.microsoft.com/office/word/2006/wordml" xmlns:wps="http://schemas.microsoft.com/office/word/2010/wordprocessingShape" mc:Ignorable="w14 w15 w16se w16cid wp14">
   <w:p>
     <w:pPr>
       <w:pStyle w:val="Footer"/>
@@ -6003,7 +7087,7 @@
 </file>
 
 <file path=word/footnotes.xml><?xml version="1.0" encoding="utf-8"?>
-<w:footnotes xmlns:wpc="http://schemas.microsoft.com/office/word/2010/wordprocessingCanvas" xmlns:cx="http://schemas.microsoft.com/office/drawing/2014/chartex" xmlns:cx1="http://schemas.microsoft.com/office/drawing/2015/9/8/chartex" xmlns:cx2="http://schemas.microsoft.com/office/drawing/2015/10/21/chartex" xmlns:cx3="http://schemas.microsoft.com/office/drawing/2016/5/9/chartex" xmlns:cx4="http://schemas.microsoft.com/office/drawing/2016/5/10/chartex" xmlns:cx5="http://schemas.microsoft.com/office/drawing/2016/5/11/chartex" xmlns:cx6="http://schemas.microsoft.com/office/drawing/2016/5/12/chartex" xmlns:cx7="http://schemas.microsoft.com/office/drawing/2016/5/13/chartex" xmlns:cx8="http://schemas.microsoft.com/office/drawing/2016/5/14/chartex" xmlns:mc="http://schemas.openxmlformats.org/markup-compatibility/2006" xmlns:aink="http://schemas.microsoft.com/office/drawing/2016/ink" xmlns:am3d="http://schemas.microsoft.com/office/drawing/2017/model3d" xmlns:o="urn:schemas-microsoft-com:office:office" xmlns:r="http://schemas.openxmlformats.org/officeDocument/2006/relationships" xmlns:m="http://schemas.openxmlformats.org/officeDocument/2006/math" xmlns:v="urn:schemas-microsoft-com:vml" xmlns:wp14="http://schemas.microsoft.com/office/word/2010/wordprocessingDrawing" xmlns:wp="http://schemas.openxmlformats.org/drawingml/2006/wordprocessingDrawing" xmlns:w10="urn:schemas-microsoft-com:office:word" xmlns:w="http://schemas.openxmlformats.org/wordprocessingml/2006/main" xmlns:w14="http://schemas.microsoft.com/office/word/2010/wordml" xmlns:w15="http://schemas.microsoft.com/office/word/2012/wordml" xmlns:w16cex="http://schemas.microsoft.com/office/word/2018/wordml/cex" xmlns:w16cid="http://schemas.microsoft.com/office/word/2016/wordml/cid" xmlns:w16="http://schemas.microsoft.com/office/word/2018/wordml" xmlns:w16sdtdh="http://schemas.microsoft.com/office/word/2020/wordml/sdtdatahash" xmlns:w16se="http://schemas.microsoft.com/office/word/2015/wordml/symex" xmlns:wpg="http://schemas.microsoft.com/office/word/2010/wordprocessingGroup" xmlns:wpi="http://schemas.microsoft.com/office/word/2010/wordprocessingInk" xmlns:wne="http://schemas.microsoft.com/office/word/2006/wordml" xmlns:wps="http://schemas.microsoft.com/office/word/2010/wordprocessingShape" mc:Ignorable="w14 w15 w16se w16cid w16 w16cex w16sdtdh wp14">
+<w:footnotes xmlns:wpc="http://schemas.microsoft.com/office/word/2010/wordprocessingCanvas" xmlns:cx="http://schemas.microsoft.com/office/drawing/2014/chartex" xmlns:cx1="http://schemas.microsoft.com/office/drawing/2015/9/8/chartex" xmlns:cx2="http://schemas.microsoft.com/office/drawing/2015/10/21/chartex" xmlns:cx3="http://schemas.microsoft.com/office/drawing/2016/5/9/chartex" xmlns:cx4="http://schemas.microsoft.com/office/drawing/2016/5/10/chartex" xmlns:cx5="http://schemas.microsoft.com/office/drawing/2016/5/11/chartex" xmlns:cx6="http://schemas.microsoft.com/office/drawing/2016/5/12/chartex" xmlns:cx7="http://schemas.microsoft.com/office/drawing/2016/5/13/chartex" xmlns:cx8="http://schemas.microsoft.com/office/drawing/2016/5/14/chartex" xmlns:mc="http://schemas.openxmlformats.org/markup-compatibility/2006" xmlns:aink="http://schemas.microsoft.com/office/drawing/2016/ink" xmlns:am3d="http://schemas.microsoft.com/office/drawing/2017/model3d" xmlns:o="urn:schemas-microsoft-com:office:office" xmlns:r="http://schemas.openxmlformats.org/officeDocument/2006/relationships" xmlns:m="http://schemas.openxmlformats.org/officeDocument/2006/math" xmlns:v="urn:schemas-microsoft-com:vml" xmlns:wp14="http://schemas.microsoft.com/office/word/2010/wordprocessingDrawing" xmlns:wp="http://schemas.openxmlformats.org/drawingml/2006/wordprocessingDrawing" xmlns:w10="urn:schemas-microsoft-com:office:word" xmlns:w="http://schemas.openxmlformats.org/wordprocessingml/2006/main" xmlns:w14="http://schemas.microsoft.com/office/word/2010/wordml" xmlns:w15="http://schemas.microsoft.com/office/word/2012/wordml" xmlns:w16cid="http://schemas.microsoft.com/office/word/2016/wordml/cid" xmlns:w16se="http://schemas.microsoft.com/office/word/2015/wordml/symex" xmlns:wpg="http://schemas.microsoft.com/office/word/2010/wordprocessingGroup" xmlns:wpi="http://schemas.microsoft.com/office/word/2010/wordprocessingInk" xmlns:wne="http://schemas.microsoft.com/office/word/2006/wordml" xmlns:wps="http://schemas.microsoft.com/office/word/2010/wordprocessingShape" mc:Ignorable="w14 w15 w16se w16cid wp14">
   <w:footnote w:type="separator" w:id="-1">
     <w:p>
       <w:pPr>
@@ -6028,7 +7112,7 @@
 </file>
 
 <file path=word/header1.xml><?xml version="1.0" encoding="utf-8"?>
-<w:hdr xmlns:wpc="http://schemas.microsoft.com/office/word/2010/wordprocessingCanvas" xmlns:cx="http://schemas.microsoft.com/office/drawing/2014/chartex" xmlns:cx1="http://schemas.microsoft.com/office/drawing/2015/9/8/chartex" xmlns:cx2="http://schemas.microsoft.com/office/drawing/2015/10/21/chartex" xmlns:cx3="http://schemas.microsoft.com/office/drawing/2016/5/9/chartex" xmlns:cx4="http://schemas.microsoft.com/office/drawing/2016/5/10/chartex" xmlns:cx5="http://schemas.microsoft.com/office/drawing/2016/5/11/chartex" xmlns:cx6="http://schemas.microsoft.com/office/drawing/2016/5/12/chartex" xmlns:cx7="http://schemas.microsoft.com/office/drawing/2016/5/13/chartex" xmlns:cx8="http://schemas.microsoft.com/office/drawing/2016/5/14/chartex" xmlns:mc="http://schemas.openxmlformats.org/markup-compatibility/2006" xmlns:aink="http://schemas.microsoft.com/office/drawing/2016/ink" xmlns:am3d="http://schemas.microsoft.com/office/drawing/2017/model3d" xmlns:o="urn:schemas-microsoft-com:office:office" xmlns:r="http://schemas.openxmlformats.org/officeDocument/2006/relationships" xmlns:m="http://schemas.openxmlformats.org/officeDocument/2006/math" xmlns:v="urn:schemas-microsoft-com:vml" xmlns:wp14="http://schemas.microsoft.com/office/word/2010/wordprocessingDrawing" xmlns:wp="http://schemas.openxmlformats.org/drawingml/2006/wordprocessingDrawing" xmlns:w10="urn:schemas-microsoft-com:office:word" xmlns:w="http://schemas.openxmlformats.org/wordprocessingml/2006/main" xmlns:w14="http://schemas.microsoft.com/office/word/2010/wordml" xmlns:w15="http://schemas.microsoft.com/office/word/2012/wordml" xmlns:w16cex="http://schemas.microsoft.com/office/word/2018/wordml/cex" xmlns:w16cid="http://schemas.microsoft.com/office/word/2016/wordml/cid" xmlns:w16="http://schemas.microsoft.com/office/word/2018/wordml" xmlns:w16sdtdh="http://schemas.microsoft.com/office/word/2020/wordml/sdtdatahash" xmlns:w16se="http://schemas.microsoft.com/office/word/2015/wordml/symex" xmlns:wpg="http://schemas.microsoft.com/office/word/2010/wordprocessingGroup" xmlns:wpi="http://schemas.microsoft.com/office/word/2010/wordprocessingInk" xmlns:wne="http://schemas.microsoft.com/office/word/2006/wordml" xmlns:wps="http://schemas.microsoft.com/office/word/2010/wordprocessingShape" mc:Ignorable="w14 w15 w16se w16cid w16 w16cex w16sdtdh wp14">
+<w:hdr xmlns:wpc="http://schemas.microsoft.com/office/word/2010/wordprocessingCanvas" xmlns:cx="http://schemas.microsoft.com/office/drawing/2014/chartex" xmlns:cx1="http://schemas.microsoft.com/office/drawing/2015/9/8/chartex" xmlns:cx2="http://schemas.microsoft.com/office/drawing/2015/10/21/chartex" xmlns:cx3="http://schemas.microsoft.com/office/drawing/2016/5/9/chartex" xmlns:cx4="http://schemas.microsoft.com/office/drawing/2016/5/10/chartex" xmlns:cx5="http://schemas.microsoft.com/office/drawing/2016/5/11/chartex" xmlns:cx6="http://schemas.microsoft.com/office/drawing/2016/5/12/chartex" xmlns:cx7="http://schemas.microsoft.com/office/drawing/2016/5/13/chartex" xmlns:cx8="http://schemas.microsoft.com/office/drawing/2016/5/14/chartex" xmlns:mc="http://schemas.openxmlformats.org/markup-compatibility/2006" xmlns:aink="http://schemas.microsoft.com/office/drawing/2016/ink" xmlns:am3d="http://schemas.microsoft.com/office/drawing/2017/model3d" xmlns:o="urn:schemas-microsoft-com:office:office" xmlns:r="http://schemas.openxmlformats.org/officeDocument/2006/relationships" xmlns:m="http://schemas.openxmlformats.org/officeDocument/2006/math" xmlns:v="urn:schemas-microsoft-com:vml" xmlns:wp14="http://schemas.microsoft.com/office/word/2010/wordprocessingDrawing" xmlns:wp="http://schemas.openxmlformats.org/drawingml/2006/wordprocessingDrawing" xmlns:w10="urn:schemas-microsoft-com:office:word" xmlns:w="http://schemas.openxmlformats.org/wordprocessingml/2006/main" xmlns:w14="http://schemas.microsoft.com/office/word/2010/wordml" xmlns:w15="http://schemas.microsoft.com/office/word/2012/wordml" xmlns:w16cid="http://schemas.microsoft.com/office/word/2016/wordml/cid" xmlns:w16se="http://schemas.microsoft.com/office/word/2015/wordml/symex" xmlns:wpg="http://schemas.microsoft.com/office/word/2010/wordprocessingGroup" xmlns:wpi="http://schemas.microsoft.com/office/word/2010/wordprocessingInk" xmlns:wne="http://schemas.microsoft.com/office/word/2006/wordml" xmlns:wps="http://schemas.microsoft.com/office/word/2010/wordprocessingShape" mc:Ignorable="w14 w15 w16se w16cid wp14">
   <w:p>
     <w:pPr>
       <w:pStyle w:val="Header"/>
@@ -6085,7 +7169,7 @@
 </file>
 
 <file path=word/header2.xml><?xml version="1.0" encoding="utf-8"?>
-<w:hdr xmlns:wpc="http://schemas.microsoft.com/office/word/2010/wordprocessingCanvas" xmlns:cx="http://schemas.microsoft.com/office/drawing/2014/chartex" xmlns:cx1="http://schemas.microsoft.com/office/drawing/2015/9/8/chartex" xmlns:cx2="http://schemas.microsoft.com/office/drawing/2015/10/21/chartex" xmlns:cx3="http://schemas.microsoft.com/office/drawing/2016/5/9/chartex" xmlns:cx4="http://schemas.microsoft.com/office/drawing/2016/5/10/chartex" xmlns:cx5="http://schemas.microsoft.com/office/drawing/2016/5/11/chartex" xmlns:cx6="http://schemas.microsoft.com/office/drawing/2016/5/12/chartex" xmlns:cx7="http://schemas.microsoft.com/office/drawing/2016/5/13/chartex" xmlns:cx8="http://schemas.microsoft.com/office/drawing/2016/5/14/chartex" xmlns:mc="http://schemas.openxmlformats.org/markup-compatibility/2006" xmlns:aink="http://schemas.microsoft.com/office/drawing/2016/ink" xmlns:am3d="http://schemas.microsoft.com/office/drawing/2017/model3d" xmlns:o="urn:schemas-microsoft-com:office:office" xmlns:r="http://schemas.openxmlformats.org/officeDocument/2006/relationships" xmlns:m="http://schemas.openxmlformats.org/officeDocument/2006/math" xmlns:v="urn:schemas-microsoft-com:vml" xmlns:wp14="http://schemas.microsoft.com/office/word/2010/wordprocessingDrawing" xmlns:wp="http://schemas.openxmlformats.org/drawingml/2006/wordprocessingDrawing" xmlns:w10="urn:schemas-microsoft-com:office:word" xmlns:w="http://schemas.openxmlformats.org/wordprocessingml/2006/main" xmlns:w14="http://schemas.microsoft.com/office/word/2010/wordml" xmlns:w15="http://schemas.microsoft.com/office/word/2012/wordml" xmlns:w16cex="http://schemas.microsoft.com/office/word/2018/wordml/cex" xmlns:w16cid="http://schemas.microsoft.com/office/word/2016/wordml/cid" xmlns:w16="http://schemas.microsoft.com/office/word/2018/wordml" xmlns:w16sdtdh="http://schemas.microsoft.com/office/word/2020/wordml/sdtdatahash" xmlns:w16se="http://schemas.microsoft.com/office/word/2015/wordml/symex" xmlns:wpg="http://schemas.microsoft.com/office/word/2010/wordprocessingGroup" xmlns:wpi="http://schemas.microsoft.com/office/word/2010/wordprocessingInk" xmlns:wne="http://schemas.microsoft.com/office/word/2006/wordml" xmlns:wps="http://schemas.microsoft.com/office/word/2010/wordprocessingShape" mc:Ignorable="w14 w15 w16se w16cid w16 w16cex w16sdtdh wp14">
+<w:hdr xmlns:wpc="http://schemas.microsoft.com/office/word/2010/wordprocessingCanvas" xmlns:cx="http://schemas.microsoft.com/office/drawing/2014/chartex" xmlns:cx1="http://schemas.microsoft.com/office/drawing/2015/9/8/chartex" xmlns:cx2="http://schemas.microsoft.com/office/drawing/2015/10/21/chartex" xmlns:cx3="http://schemas.microsoft.com/office/drawing/2016/5/9/chartex" xmlns:cx4="http://schemas.microsoft.com/office/drawing/2016/5/10/chartex" xmlns:cx5="http://schemas.microsoft.com/office/drawing/2016/5/11/chartex" xmlns:cx6="http://schemas.microsoft.com/office/drawing/2016/5/12/chartex" xmlns:cx7="http://schemas.microsoft.com/office/drawing/2016/5/13/chartex" xmlns:cx8="http://schemas.microsoft.com/office/drawing/2016/5/14/chartex" xmlns:mc="http://schemas.openxmlformats.org/markup-compatibility/2006" xmlns:aink="http://schemas.microsoft.com/office/drawing/2016/ink" xmlns:am3d="http://schemas.microsoft.com/office/drawing/2017/model3d" xmlns:o="urn:schemas-microsoft-com:office:office" xmlns:r="http://schemas.openxmlformats.org/officeDocument/2006/relationships" xmlns:m="http://schemas.openxmlformats.org/officeDocument/2006/math" xmlns:v="urn:schemas-microsoft-com:vml" xmlns:wp14="http://schemas.microsoft.com/office/word/2010/wordprocessingDrawing" xmlns:wp="http://schemas.openxmlformats.org/drawingml/2006/wordprocessingDrawing" xmlns:w10="urn:schemas-microsoft-com:office:word" xmlns:w="http://schemas.openxmlformats.org/wordprocessingml/2006/main" xmlns:w14="http://schemas.microsoft.com/office/word/2010/wordml" xmlns:w15="http://schemas.microsoft.com/office/word/2012/wordml" xmlns:w16cid="http://schemas.microsoft.com/office/word/2016/wordml/cid" xmlns:w16se="http://schemas.microsoft.com/office/word/2015/wordml/symex" xmlns:wpg="http://schemas.microsoft.com/office/word/2010/wordprocessingGroup" xmlns:wpi="http://schemas.microsoft.com/office/word/2010/wordprocessingInk" xmlns:wne="http://schemas.microsoft.com/office/word/2006/wordml" xmlns:wps="http://schemas.microsoft.com/office/word/2010/wordprocessingShape" mc:Ignorable="w14 w15 w16se w16cid wp14">
   <w:p>
     <w:pPr>
       <w:pStyle w:val="Header"/>
@@ -6095,7 +7179,7 @@
 </file>
 
 <file path=word/numbering.xml><?xml version="1.0" encoding="utf-8"?>
-<w:numbering xmlns:wpc="http://schemas.microsoft.com/office/word/2010/wordprocessingCanvas" xmlns:cx="http://schemas.microsoft.com/office/drawing/2014/chartex" xmlns:cx1="http://schemas.microsoft.com/office/drawing/2015/9/8/chartex" xmlns:cx2="http://schemas.microsoft.com/office/drawing/2015/10/21/chartex" xmlns:cx3="http://schemas.microsoft.com/office/drawing/2016/5/9/chartex" xmlns:cx4="http://schemas.microsoft.com/office/drawing/2016/5/10/chartex" xmlns:cx5="http://schemas.microsoft.com/office/drawing/2016/5/11/chartex" xmlns:cx6="http://schemas.microsoft.com/office/drawing/2016/5/12/chartex" xmlns:cx7="http://schemas.microsoft.com/office/drawing/2016/5/13/chartex" xmlns:cx8="http://schemas.microsoft.com/office/drawing/2016/5/14/chartex" xmlns:mc="http://schemas.openxmlformats.org/markup-compatibility/2006" xmlns:aink="http://schemas.microsoft.com/office/drawing/2016/ink" xmlns:am3d="http://schemas.microsoft.com/office/drawing/2017/model3d" xmlns:o="urn:schemas-microsoft-com:office:office" xmlns:r="http://schemas.openxmlformats.org/officeDocument/2006/relationships" xmlns:m="http://schemas.openxmlformats.org/officeDocument/2006/math" xmlns:v="urn:schemas-microsoft-com:vml" xmlns:wp14="http://schemas.microsoft.com/office/word/2010/wordprocessingDrawing" xmlns:wp="http://schemas.openxmlformats.org/drawingml/2006/wordprocessingDrawing" xmlns:w10="urn:schemas-microsoft-com:office:word" xmlns:w="http://schemas.openxmlformats.org/wordprocessingml/2006/main" xmlns:w14="http://schemas.microsoft.com/office/word/2010/wordml" xmlns:w15="http://schemas.microsoft.com/office/word/2012/wordml" xmlns:w16cex="http://schemas.microsoft.com/office/word/2018/wordml/cex" xmlns:w16cid="http://schemas.microsoft.com/office/word/2016/wordml/cid" xmlns:w16="http://schemas.microsoft.com/office/word/2018/wordml" xmlns:w16sdtdh="http://schemas.microsoft.com/office/word/2020/wordml/sdtdatahash" xmlns:w16se="http://schemas.microsoft.com/office/word/2015/wordml/symex" xmlns:wpg="http://schemas.microsoft.com/office/word/2010/wordprocessingGroup" xmlns:wpi="http://schemas.microsoft.com/office/word/2010/wordprocessingInk" xmlns:wne="http://schemas.microsoft.com/office/word/2006/wordml" xmlns:wps="http://schemas.microsoft.com/office/word/2010/wordprocessingShape" mc:Ignorable="w14 w15 w16se w16cid w16 w16cex w16sdtdh wp14">
+<w:numbering xmlns:wpc="http://schemas.microsoft.com/office/word/2010/wordprocessingCanvas" xmlns:cx="http://schemas.microsoft.com/office/drawing/2014/chartex" xmlns:cx1="http://schemas.microsoft.com/office/drawing/2015/9/8/chartex" xmlns:cx2="http://schemas.microsoft.com/office/drawing/2015/10/21/chartex" xmlns:cx3="http://schemas.microsoft.com/office/drawing/2016/5/9/chartex" xmlns:cx4="http://schemas.microsoft.com/office/drawing/2016/5/10/chartex" xmlns:cx5="http://schemas.microsoft.com/office/drawing/2016/5/11/chartex" xmlns:cx6="http://schemas.microsoft.com/office/drawing/2016/5/12/chartex" xmlns:cx7="http://schemas.microsoft.com/office/drawing/2016/5/13/chartex" xmlns:cx8="http://schemas.microsoft.com/office/drawing/2016/5/14/chartex" xmlns:mc="http://schemas.openxmlformats.org/markup-compatibility/2006" xmlns:aink="http://schemas.microsoft.com/office/drawing/2016/ink" xmlns:am3d="http://schemas.microsoft.com/office/drawing/2017/model3d" xmlns:o="urn:schemas-microsoft-com:office:office" xmlns:r="http://schemas.openxmlformats.org/officeDocument/2006/relationships" xmlns:m="http://schemas.openxmlformats.org/officeDocument/2006/math" xmlns:v="urn:schemas-microsoft-com:vml" xmlns:wp14="http://schemas.microsoft.com/office/word/2010/wordprocessingDrawing" xmlns:wp="http://schemas.openxmlformats.org/drawingml/2006/wordprocessingDrawing" xmlns:w10="urn:schemas-microsoft-com:office:word" xmlns:w="http://schemas.openxmlformats.org/wordprocessingml/2006/main" xmlns:w14="http://schemas.microsoft.com/office/word/2010/wordml" xmlns:w15="http://schemas.microsoft.com/office/word/2012/wordml" xmlns:w16cid="http://schemas.microsoft.com/office/word/2016/wordml/cid" xmlns:w16se="http://schemas.microsoft.com/office/word/2015/wordml/symex" xmlns:wpg="http://schemas.microsoft.com/office/word/2010/wordprocessingGroup" xmlns:wpi="http://schemas.microsoft.com/office/word/2010/wordprocessingInk" xmlns:wne="http://schemas.microsoft.com/office/word/2006/wordml" xmlns:wps="http://schemas.microsoft.com/office/word/2010/wordprocessingShape" mc:Ignorable="w14 w15 w16se w16cid wp14">
   <w:abstractNum w:abstractNumId="0" w15:restartNumberingAfterBreak="0">
     <w:nsid w:val="0F0A206E"/>
     <w:multiLevelType w:val="multilevel"/>
@@ -6153,7 +7237,6 @@
     <w:lvl w:ilvl="5">
       <w:start w:val="1"/>
       <w:numFmt w:val="decimal"/>
-      <w:pStyle w:val="Heading6"/>
       <w:lvlText w:val="%1.%2.%3.%4.%5.%6"/>
       <w:lvlJc w:val="left"/>
       <w:pPr>
@@ -6530,23 +7613,23 @@
       </w:rPr>
     </w:lvl>
   </w:abstractNum>
-  <w:num w:numId="1" w16cid:durableId="471678307">
+  <w:num w:numId="1">
     <w:abstractNumId w:val="0"/>
   </w:num>
-  <w:num w:numId="2" w16cid:durableId="1439520930">
+  <w:num w:numId="2">
     <w:abstractNumId w:val="3"/>
   </w:num>
-  <w:num w:numId="3" w16cid:durableId="757874087">
+  <w:num w:numId="3">
     <w:abstractNumId w:val="2"/>
   </w:num>
-  <w:num w:numId="4" w16cid:durableId="1009412466">
+  <w:num w:numId="4">
     <w:abstractNumId w:val="1"/>
   </w:num>
 </w:numbering>
 </file>
 
 <file path=word/styles.xml><?xml version="1.0" encoding="utf-8"?>
-<w:styles xmlns:mc="http://schemas.openxmlformats.org/markup-compatibility/2006" xmlns:r="http://schemas.openxmlformats.org/officeDocument/2006/relationships" xmlns:w="http://schemas.openxmlformats.org/wordprocessingml/2006/main" xmlns:w14="http://schemas.microsoft.com/office/word/2010/wordml" xmlns:w15="http://schemas.microsoft.com/office/word/2012/wordml" xmlns:w16cex="http://schemas.microsoft.com/office/word/2018/wordml/cex" xmlns:w16cid="http://schemas.microsoft.com/office/word/2016/wordml/cid" xmlns:w16="http://schemas.microsoft.com/office/word/2018/wordml" xmlns:w16sdtdh="http://schemas.microsoft.com/office/word/2020/wordml/sdtdatahash" xmlns:w16se="http://schemas.microsoft.com/office/word/2015/wordml/symex" mc:Ignorable="w14 w15 w16se w16cid w16 w16cex w16sdtdh">
+<w:styles xmlns:mc="http://schemas.openxmlformats.org/markup-compatibility/2006" xmlns:r="http://schemas.openxmlformats.org/officeDocument/2006/relationships" xmlns:w="http://schemas.openxmlformats.org/wordprocessingml/2006/main" xmlns:w14="http://schemas.microsoft.com/office/word/2010/wordml" xmlns:w15="http://schemas.microsoft.com/office/word/2012/wordml" xmlns:w16cid="http://schemas.microsoft.com/office/word/2016/wordml/cid" xmlns:w16se="http://schemas.microsoft.com/office/word/2015/wordml/symex" mc:Ignorable="w14 w15 w16se w16cid">
   <w:docDefaults>
     <w:rPrDefault>
       <w:rPr>
@@ -6562,7 +7645,7 @@
       </w:pPr>
     </w:pPrDefault>
   </w:docDefaults>
-  <w:latentStyles w:defLockedState="0" w:defUIPriority="99" w:defSemiHidden="0" w:defUnhideWhenUsed="0" w:defQFormat="0" w:count="376">
+  <w:latentStyles w:defLockedState="0" w:defUIPriority="99" w:defSemiHidden="0" w:defUnhideWhenUsed="0" w:defQFormat="0" w:count="375">
     <w:lsdException w:name="Normal" w:uiPriority="0" w:qFormat="1"/>
     <w:lsdException w:name="heading 1" w:uiPriority="9" w:qFormat="1"/>
     <w:lsdException w:name="heading 2" w:semiHidden="1" w:uiPriority="9" w:unhideWhenUsed="1" w:qFormat="1"/>
@@ -6938,7 +8021,6 @@
     <w:lsdException w:name="Smart Hyperlink" w:semiHidden="1" w:unhideWhenUsed="1"/>
     <w:lsdException w:name="Hashtag" w:semiHidden="1" w:unhideWhenUsed="1"/>
     <w:lsdException w:name="Unresolved Mention" w:semiHidden="1" w:unhideWhenUsed="1"/>
-    <w:lsdException w:name="Smart Link" w:semiHidden="1" w:unhideWhenUsed="1"/>
   </w:latentStyles>
   <w:style w:type="paragraph" w:default="1" w:styleId="Normal">
     <w:name w:val="Normal"/>
@@ -7055,7 +8137,6 @@
     <w:next w:val="Normal"/>
     <w:link w:val="Heading5Char"/>
     <w:uiPriority w:val="9"/>
-    <w:semiHidden/>
     <w:unhideWhenUsed/>
     <w:qFormat/>
     <w:rsid w:val="002E3D2A"/>
@@ -7080,17 +8161,12 @@
     <w:next w:val="Normal"/>
     <w:link w:val="Heading6Char"/>
     <w:uiPriority w:val="9"/>
-    <w:semiHidden/>
     <w:unhideWhenUsed/>
     <w:qFormat/>
-    <w:rsid w:val="002E3D2A"/>
+    <w:rsid w:val="00916D73"/>
     <w:pPr>
       <w:keepNext/>
       <w:keepLines/>
-      <w:numPr>
-        <w:ilvl w:val="5"/>
-        <w:numId w:val="1"/>
-      </w:numPr>
       <w:spacing w:before="40" w:after="0"/>
       <w:outlineLvl w:val="5"/>
     </w:pPr>
@@ -7302,7 +8378,6 @@
     <w:basedOn w:val="DefaultParagraphFont"/>
     <w:link w:val="Heading5"/>
     <w:uiPriority w:val="9"/>
-    <w:semiHidden/>
     <w:rsid w:val="002E3D2A"/>
     <w:rPr>
       <w:rFonts w:asciiTheme="majorHAnsi" w:eastAsiaTheme="majorEastAsia" w:hAnsiTheme="majorHAnsi" w:cstheme="majorBidi"/>
@@ -7314,8 +8389,7 @@
     <w:basedOn w:val="DefaultParagraphFont"/>
     <w:link w:val="Heading6"/>
     <w:uiPriority w:val="9"/>
-    <w:semiHidden/>
-    <w:rsid w:val="002E3D2A"/>
+    <w:rsid w:val="00916D73"/>
     <w:rPr>
       <w:rFonts w:asciiTheme="majorHAnsi" w:eastAsiaTheme="majorEastAsia" w:hAnsiTheme="majorHAnsi" w:cstheme="majorBidi"/>
       <w:color w:val="1F3763" w:themeColor="accent1" w:themeShade="7F"/>
@@ -7980,7 +9054,7 @@
 </file>
 
 <file path=customXml/itemProps1.xml><?xml version="1.0" encoding="utf-8"?>
-<ds:datastoreItem xmlns:ds="http://schemas.openxmlformats.org/officeDocument/2006/customXml" ds:itemID="{1511DC09-D37D-404E-A958-7103C14DF32D}">
+<ds:datastoreItem xmlns:ds="http://schemas.openxmlformats.org/officeDocument/2006/customXml" ds:itemID="{9FCC0181-765C-4DE5-BCD5-EDAD57CE192B}">
   <ds:schemaRefs>
     <ds:schemaRef ds:uri="http://schemas.openxmlformats.org/officeDocument/2006/bibliography"/>
   </ds:schemaRefs>

</xml_diff>